<commit_message>
add index json data
</commit_message>
<xml_diff>
--- a/note/byluchanan.docx
+++ b/note/byluchanan.docx
@@ -194,6 +194,20 @@
           <w:rFonts w:hint="eastAsia"/>
         </w:rPr>
         <w:t>编译</w:t>
+      </w:r>
+    </w:p>
+    <w:p>
+      <w:r>
+        <w:rPr>
+          <w:rFonts w:hint="eastAsia"/>
+        </w:rPr>
+        <w:t>4</w:t>
+      </w:r>
+      <w:r>
+        <w:rPr>
+          <w:rFonts w:hint="eastAsia"/>
+        </w:rPr>
+        <w:t>、代码很多得不到继承公用</w:t>
       </w:r>
     </w:p>
     <w:p>
@@ -1174,6 +1188,13 @@
           <w:color w:val="E8BF6A"/>
         </w:rPr>
         <w:br/>
+      </w:r>
+      <w:r>
+        <w:rPr>
+          <w:rFonts w:hint="eastAsia"/>
+          <w:color w:val="E8BF6A"/>
+        </w:rPr>
+        <w:lastRenderedPageBreak/>
         <w:t xml:space="preserve"> </w:t>
       </w:r>
       <w:r>
@@ -1198,13 +1219,6 @@
           <w:color w:val="A9B7C6"/>
         </w:rPr>
         <w:br/>
-      </w:r>
-      <w:r>
-        <w:rPr>
-          <w:rFonts w:hint="eastAsia"/>
-          <w:color w:val="A9B7C6"/>
-        </w:rPr>
-        <w:lastRenderedPageBreak/>
         <w:t xml:space="preserve">   </w:t>
       </w:r>
       <w:r>
@@ -6933,6 +6947,24 @@
           <w:rFonts w:hint="eastAsia"/>
         </w:rPr>
         <w:t>.js</w:t>
+      </w:r>
+      <w:r>
+        <w:rPr>
+          <w:rFonts w:hint="eastAsia"/>
+        </w:rPr>
+        <w:t>，</w:t>
+      </w:r>
+      <w:r>
+        <w:rPr>
+          <w:rFonts w:hint="eastAsia"/>
+        </w:rPr>
+        <w:t>loaders</w:t>
+      </w:r>
+      <w:r>
+        <w:rPr>
+          <w:rFonts w:hint="eastAsia"/>
+        </w:rPr>
+        <w:t>加入</w:t>
       </w:r>
     </w:p>
     <w:p>
@@ -7718,7 +7750,13 @@
         <w:rPr>
           <w:rFonts w:hint="eastAsia"/>
         </w:rPr>
-        <w:t>进行语法检查，否者一大堆错误，</w:t>
+        <w:t>进行语法检查，否则</w:t>
+      </w:r>
+      <w:r>
+        <w:rPr>
+          <w:rFonts w:hint="eastAsia"/>
+        </w:rPr>
+        <w:t>一大堆错误，</w:t>
       </w:r>
       <w:r>
         <w:rPr>
@@ -7731,6 +7769,57 @@
           <w:rFonts w:hint="eastAsia"/>
         </w:rPr>
         <w:t>不通过，方法参照下面</w:t>
+      </w:r>
+    </w:p>
+    <w:p>
+      <w:pPr>
+        <w:pStyle w:val="a7"/>
+        <w:ind w:left="360" w:firstLineChars="0" w:firstLine="0"/>
+        <w:rPr>
+          <w:b/>
+        </w:rPr>
+      </w:pPr>
+      <w:r>
+        <w:rPr>
+          <w:rFonts w:hint="eastAsia"/>
+          <w:b/>
+        </w:rPr>
+        <w:t>md5</w:t>
+      </w:r>
+      <w:r>
+        <w:rPr>
+          <w:rFonts w:hint="eastAsia"/>
+          <w:b/>
+        </w:rPr>
+        <w:t>，</w:t>
+      </w:r>
+      <w:r>
+        <w:rPr>
+          <w:rFonts w:hint="eastAsia"/>
+          <w:b/>
+        </w:rPr>
+        <w:t>base64</w:t>
+      </w:r>
+      <w:r>
+        <w:rPr>
+          <w:rFonts w:hint="eastAsia"/>
+          <w:b/>
+        </w:rPr>
+        <w:t>，</w:t>
+      </w:r>
+      <w:r>
+        <w:rPr>
+          <w:rFonts w:hint="eastAsia"/>
+          <w:b/>
+        </w:rPr>
+        <w:t>jquery.cookies</w:t>
+      </w:r>
+      <w:r>
+        <w:rPr>
+          <w:rFonts w:hint="eastAsia"/>
+          <w:b/>
+        </w:rPr>
+        <w:t>合并成一个文件</w:t>
       </w:r>
     </w:p>
     <w:p>
@@ -7738,56 +7827,141 @@
         <w:pStyle w:val="a7"/>
         <w:ind w:left="360" w:firstLineChars="0" w:firstLine="0"/>
       </w:pPr>
+      <w:r>
+        <w:rPr>
+          <w:rFonts w:hint="eastAsia"/>
+        </w:rPr>
+        <w:t>1</w:t>
+      </w:r>
+      <w:r>
+        <w:rPr>
+          <w:rFonts w:hint="eastAsia"/>
+        </w:rPr>
+        <w:t>、</w:t>
+      </w:r>
     </w:p>
     <w:p>
       <w:pPr>
-        <w:pStyle w:val="a7"/>
-        <w:ind w:left="360" w:firstLineChars="0" w:firstLine="0"/>
-        <w:rPr>
-          <w:b/>
+        <w:pStyle w:val="HTML"/>
+        <w:shd w:val="clear" w:color="auto" w:fill="2B2B2B"/>
+        <w:rPr>
+          <w:color w:val="A9B7C6"/>
         </w:rPr>
       </w:pPr>
       <w:r>
         <w:rPr>
           <w:rFonts w:hint="eastAsia"/>
-          <w:b/>
-        </w:rPr>
-        <w:t>md5</w:t>
-      </w:r>
-      <w:r>
-        <w:rPr>
-          <w:rFonts w:hint="eastAsia"/>
-          <w:b/>
-        </w:rPr>
-        <w:t>，</w:t>
-      </w:r>
-      <w:r>
-        <w:rPr>
-          <w:rFonts w:hint="eastAsia"/>
-          <w:b/>
-        </w:rPr>
-        <w:t>base64</w:t>
-      </w:r>
-      <w:r>
-        <w:rPr>
-          <w:rFonts w:hint="eastAsia"/>
-          <w:b/>
-        </w:rPr>
-        <w:t>，</w:t>
-      </w:r>
-      <w:r>
-        <w:rPr>
-          <w:rFonts w:hint="eastAsia"/>
-          <w:b/>
-        </w:rPr>
-        <w:t>jquery.cookies</w:t>
-      </w:r>
-      <w:r>
-        <w:rPr>
-          <w:rFonts w:hint="eastAsia"/>
-          <w:b/>
-        </w:rPr>
-        <w:t>合并成一个文件</w:t>
+          <w:color w:val="9876AA"/>
+        </w:rPr>
+        <w:t>entry</w:t>
+      </w:r>
+      <w:r>
+        <w:rPr>
+          <w:rFonts w:hint="eastAsia"/>
+          <w:color w:val="A9B7C6"/>
+        </w:rPr>
+        <w:t>: {</w:t>
+      </w:r>
+      <w:r>
+        <w:rPr>
+          <w:rFonts w:hint="eastAsia"/>
+          <w:color w:val="A9B7C6"/>
+        </w:rPr>
+        <w:br/>
+        <w:t xml:space="preserve">  </w:t>
+      </w:r>
+      <w:r>
+        <w:rPr>
+          <w:rFonts w:hint="eastAsia"/>
+          <w:color w:val="9876AA"/>
+        </w:rPr>
+        <w:t>app</w:t>
+      </w:r>
+      <w:r>
+        <w:rPr>
+          <w:rFonts w:hint="eastAsia"/>
+          <w:color w:val="A9B7C6"/>
+        </w:rPr>
+        <w:t xml:space="preserve">: </w:t>
+      </w:r>
+      <w:r>
+        <w:rPr>
+          <w:rFonts w:hint="eastAsia"/>
+          <w:color w:val="6A8759"/>
+        </w:rPr>
+        <w:t>'./src/main.js'</w:t>
+      </w:r>
+      <w:r>
+        <w:rPr>
+          <w:rFonts w:hint="eastAsia"/>
+          <w:color w:val="CC7832"/>
+        </w:rPr>
+        <w:t>,</w:t>
+      </w:r>
+      <w:r>
+        <w:rPr>
+          <w:rFonts w:hint="eastAsia"/>
+          <w:color w:val="CC7832"/>
+        </w:rPr>
+        <w:br/>
+        <w:t xml:space="preserve">  </w:t>
+      </w:r>
+      <w:r>
+        <w:rPr>
+          <w:rFonts w:hint="eastAsia"/>
+          <w:color w:val="9876AA"/>
+        </w:rPr>
+        <w:t>vendor</w:t>
+      </w:r>
+      <w:r>
+        <w:rPr>
+          <w:rFonts w:hint="eastAsia"/>
+          <w:color w:val="A9B7C6"/>
+        </w:rPr>
+        <w:t>:[</w:t>
+      </w:r>
+      <w:r>
+        <w:rPr>
+          <w:rFonts w:hint="eastAsia"/>
+          <w:color w:val="6A8759"/>
+        </w:rPr>
+        <w:t>'md5'</w:t>
+      </w:r>
+      <w:r>
+        <w:rPr>
+          <w:rFonts w:hint="eastAsia"/>
+          <w:color w:val="CC7832"/>
+        </w:rPr>
+        <w:t>,</w:t>
+      </w:r>
+      <w:r>
+        <w:rPr>
+          <w:rFonts w:hint="eastAsia"/>
+          <w:color w:val="6A8759"/>
+        </w:rPr>
+        <w:t>'base64'</w:t>
+      </w:r>
+      <w:r>
+        <w:rPr>
+          <w:rFonts w:hint="eastAsia"/>
+          <w:color w:val="A9B7C6"/>
+        </w:rPr>
+        <w:t>]</w:t>
+      </w:r>
+      <w:r>
+        <w:rPr>
+          <w:rFonts w:hint="eastAsia"/>
+          <w:color w:val="A9B7C6"/>
+        </w:rPr>
+        <w:br/>
+        <w:t>}</w:t>
+      </w:r>
+      <w:r>
+        <w:rPr>
+          <w:rFonts w:hint="eastAsia"/>
+          <w:color w:val="CC7832"/>
+        </w:rPr>
+        <w:t>,</w:t>
       </w:r>
     </w:p>
     <w:p>
@@ -7799,7 +7973,8 @@
         <w:rPr>
           <w:rFonts w:hint="eastAsia"/>
         </w:rPr>
-        <w:t>1</w:t>
+        <w:lastRenderedPageBreak/>
+        <w:t>2</w:t>
       </w:r>
       <w:r>
         <w:rPr>
@@ -7821,7 +7996,7 @@
           <w:rFonts w:hint="eastAsia"/>
           <w:color w:val="9876AA"/>
         </w:rPr>
-        <w:t>entry</w:t>
+        <w:t>alias</w:t>
       </w:r>
       <w:r>
         <w:rPr>
@@ -7833,7 +8008,14 @@
       <w:r>
         <w:rPr>
           <w:rFonts w:hint="eastAsia"/>
-          <w:color w:val="A9B7C6"/>
+          <w:color w:val="CC7832"/>
+        </w:rPr>
+        <w:t>,</w:t>
+      </w:r>
+      <w:r>
+        <w:rPr>
+          <w:rFonts w:hint="eastAsia"/>
+          <w:color w:val="CC7832"/>
         </w:rPr>
         <w:br/>
         <w:t xml:space="preserve">  </w:t>
@@ -7843,21 +8025,49 @@
           <w:rFonts w:hint="eastAsia"/>
           <w:color w:val="9876AA"/>
         </w:rPr>
-        <w:t>app</w:t>
-      </w:r>
-      <w:r>
-        <w:rPr>
-          <w:rFonts w:hint="eastAsia"/>
-          <w:color w:val="A9B7C6"/>
-        </w:rPr>
-        <w:t xml:space="preserve">: </w:t>
+        <w:t>'base64'</w:t>
+      </w:r>
+      <w:r>
+        <w:rPr>
+          <w:rFonts w:hint="eastAsia"/>
+          <w:color w:val="A9B7C6"/>
+        </w:rPr>
+        <w:t>:  path.</w:t>
+      </w:r>
+      <w:r>
+        <w:rPr>
+          <w:rFonts w:hint="eastAsia"/>
+          <w:color w:val="9876AA"/>
+        </w:rPr>
+        <w:t>resolve</w:t>
+      </w:r>
+      <w:r>
+        <w:rPr>
+          <w:rFonts w:hint="eastAsia"/>
+          <w:color w:val="A9B7C6"/>
+        </w:rPr>
+        <w:t>(__dirname</w:t>
+      </w:r>
+      <w:r>
+        <w:rPr>
+          <w:rFonts w:hint="eastAsia"/>
+          <w:color w:val="CC7832"/>
+        </w:rPr>
+        <w:t xml:space="preserve">, </w:t>
       </w:r>
       <w:r>
         <w:rPr>
           <w:rFonts w:hint="eastAsia"/>
           <w:color w:val="6A8759"/>
         </w:rPr>
-        <w:t>'./src/main.js'</w:t>
+        <w:t>'../src/assets/js/lib/base64'</w:t>
+      </w:r>
+      <w:r>
+        <w:rPr>
+          <w:rFonts w:hint="eastAsia"/>
+          <w:color w:val="A9B7C6"/>
+        </w:rPr>
+        <w:t>)</w:t>
       </w:r>
       <w:r>
         <w:rPr>
@@ -7869,74 +8079,73 @@
       <w:r>
         <w:rPr>
           <w:rFonts w:hint="eastAsia"/>
-          <w:color w:val="CC7832"/>
-        </w:rPr>
-        <w:br/>
-      </w:r>
-      <w:r>
-        <w:rPr>
-          <w:rFonts w:hint="eastAsia"/>
-          <w:color w:val="CC7832"/>
-        </w:rPr>
-        <w:lastRenderedPageBreak/>
-        <w:t xml:space="preserve">  </w:t>
+          <w:color w:val="808080"/>
+        </w:rPr>
+        <w:br/>
+        <w:t xml:space="preserve"> </w:t>
       </w:r>
       <w:r>
         <w:rPr>
           <w:rFonts w:hint="eastAsia"/>
           <w:color w:val="9876AA"/>
         </w:rPr>
-        <w:t>vendor</w:t>
-      </w:r>
-      <w:r>
-        <w:rPr>
-          <w:rFonts w:hint="eastAsia"/>
-          <w:color w:val="A9B7C6"/>
-        </w:rPr>
-        <w:t>:[</w:t>
+        <w:t>'md5'</w:t>
+      </w:r>
+      <w:r>
+        <w:rPr>
+          <w:rFonts w:hint="eastAsia"/>
+          <w:color w:val="A9B7C6"/>
+        </w:rPr>
+        <w:t>: path.</w:t>
+      </w:r>
+      <w:r>
+        <w:rPr>
+          <w:rFonts w:hint="eastAsia"/>
+          <w:color w:val="9876AA"/>
+        </w:rPr>
+        <w:t>resolve</w:t>
+      </w:r>
+      <w:r>
+        <w:rPr>
+          <w:rFonts w:hint="eastAsia"/>
+          <w:color w:val="A9B7C6"/>
+        </w:rPr>
+        <w:t>(__dirname</w:t>
+      </w:r>
+      <w:r>
+        <w:rPr>
+          <w:rFonts w:hint="eastAsia"/>
+          <w:color w:val="CC7832"/>
+        </w:rPr>
+        <w:t xml:space="preserve">, </w:t>
       </w:r>
       <w:r>
         <w:rPr>
           <w:rFonts w:hint="eastAsia"/>
           <w:color w:val="6A8759"/>
         </w:rPr>
-        <w:t>'md5'</w:t>
-      </w:r>
-      <w:r>
-        <w:rPr>
-          <w:rFonts w:hint="eastAsia"/>
-          <w:color w:val="CC7832"/>
-        </w:rPr>
-        <w:t>,</w:t>
-      </w:r>
-      <w:r>
-        <w:rPr>
-          <w:rFonts w:hint="eastAsia"/>
-          <w:color w:val="6A8759"/>
-        </w:rPr>
-        <w:t>'base64'</w:t>
-      </w:r>
-      <w:r>
-        <w:rPr>
-          <w:rFonts w:hint="eastAsia"/>
-          <w:color w:val="A9B7C6"/>
-        </w:rPr>
-        <w:t>]</w:t>
-      </w:r>
-      <w:r>
-        <w:rPr>
-          <w:rFonts w:hint="eastAsia"/>
-          <w:color w:val="A9B7C6"/>
-        </w:rPr>
-        <w:br/>
+        <w:t>'../src/assets/js/lib/jquery/jQuery.md5.js'</w:t>
+      </w:r>
+      <w:r>
+        <w:rPr>
+          <w:rFonts w:hint="eastAsia"/>
+          <w:color w:val="A9B7C6"/>
+        </w:rPr>
+        <w:t>)</w:t>
+      </w:r>
+      <w:r>
+        <w:rPr>
+          <w:rFonts w:hint="eastAsia"/>
+          <w:color w:val="808080"/>
+        </w:rPr>
+        <w:br/>
+      </w:r>
+      <w:r>
+        <w:rPr>
+          <w:rFonts w:hint="eastAsia"/>
+          <w:color w:val="A9B7C6"/>
+        </w:rPr>
         <w:t>}</w:t>
-      </w:r>
-      <w:r>
-        <w:rPr>
-          <w:rFonts w:hint="eastAsia"/>
-          <w:color w:val="CC7832"/>
-        </w:rPr>
-        <w:t>,</w:t>
       </w:r>
     </w:p>
     <w:p>
@@ -7948,178 +8157,25 @@
         <w:rPr>
           <w:rFonts w:hint="eastAsia"/>
         </w:rPr>
-        <w:t>2</w:t>
-      </w:r>
-      <w:r>
-        <w:rPr>
-          <w:rFonts w:hint="eastAsia"/>
-        </w:rPr>
-        <w:t>、</w:t>
-      </w:r>
-    </w:p>
-    <w:p>
-      <w:pPr>
-        <w:pStyle w:val="HTML"/>
-        <w:shd w:val="clear" w:color="auto" w:fill="2B2B2B"/>
-        <w:rPr>
-          <w:color w:val="A9B7C6"/>
-        </w:rPr>
-      </w:pPr>
-      <w:r>
-        <w:rPr>
-          <w:rFonts w:hint="eastAsia"/>
-          <w:color w:val="9876AA"/>
-        </w:rPr>
-        <w:t>alias</w:t>
-      </w:r>
-      <w:r>
-        <w:rPr>
-          <w:rFonts w:hint="eastAsia"/>
-          <w:color w:val="A9B7C6"/>
-        </w:rPr>
-        <w:t>: {</w:t>
-      </w:r>
-      <w:r>
-        <w:rPr>
-          <w:rFonts w:hint="eastAsia"/>
-          <w:color w:val="CC7832"/>
-        </w:rPr>
-        <w:t>,</w:t>
-      </w:r>
-      <w:r>
-        <w:rPr>
-          <w:rFonts w:hint="eastAsia"/>
-          <w:color w:val="CC7832"/>
-        </w:rPr>
-        <w:br/>
-        <w:t xml:space="preserve">  </w:t>
-      </w:r>
-      <w:r>
-        <w:rPr>
-          <w:rFonts w:hint="eastAsia"/>
-          <w:color w:val="9876AA"/>
-        </w:rPr>
-        <w:t>'base64'</w:t>
-      </w:r>
-      <w:r>
-        <w:rPr>
-          <w:rFonts w:hint="eastAsia"/>
-          <w:color w:val="A9B7C6"/>
-        </w:rPr>
-        <w:t>:  path.</w:t>
-      </w:r>
-      <w:r>
-        <w:rPr>
-          <w:rFonts w:hint="eastAsia"/>
-          <w:color w:val="9876AA"/>
-        </w:rPr>
-        <w:t>resolve</w:t>
-      </w:r>
-      <w:r>
-        <w:rPr>
-          <w:rFonts w:hint="eastAsia"/>
-          <w:color w:val="A9B7C6"/>
-        </w:rPr>
-        <w:t>(__dirname</w:t>
-      </w:r>
-      <w:r>
-        <w:rPr>
-          <w:rFonts w:hint="eastAsia"/>
-          <w:color w:val="CC7832"/>
-        </w:rPr>
-        <w:t xml:space="preserve">, </w:t>
-      </w:r>
-      <w:r>
-        <w:rPr>
-          <w:rFonts w:hint="eastAsia"/>
-          <w:color w:val="6A8759"/>
-        </w:rPr>
-        <w:t>'../src/assets/js/lib/base64'</w:t>
-      </w:r>
-      <w:r>
-        <w:rPr>
-          <w:rFonts w:hint="eastAsia"/>
-          <w:color w:val="A9B7C6"/>
-        </w:rPr>
-        <w:t>)</w:t>
-      </w:r>
-      <w:r>
-        <w:rPr>
-          <w:rFonts w:hint="eastAsia"/>
-          <w:color w:val="CC7832"/>
-        </w:rPr>
-        <w:t>,</w:t>
-      </w:r>
-      <w:r>
-        <w:rPr>
-          <w:rFonts w:hint="eastAsia"/>
-          <w:color w:val="808080"/>
-        </w:rPr>
-        <w:br/>
-        <w:t xml:space="preserve"> </w:t>
-      </w:r>
-      <w:r>
-        <w:rPr>
-          <w:rFonts w:hint="eastAsia"/>
-          <w:color w:val="9876AA"/>
-        </w:rPr>
-        <w:t>'md5'</w:t>
-      </w:r>
-      <w:r>
-        <w:rPr>
-          <w:rFonts w:hint="eastAsia"/>
-          <w:color w:val="A9B7C6"/>
-        </w:rPr>
-        <w:t>: path.</w:t>
-      </w:r>
-      <w:r>
-        <w:rPr>
-          <w:rFonts w:hint="eastAsia"/>
-          <w:color w:val="9876AA"/>
-        </w:rPr>
-        <w:t>resolve</w:t>
-      </w:r>
-      <w:r>
-        <w:rPr>
-          <w:rFonts w:hint="eastAsia"/>
-          <w:color w:val="A9B7C6"/>
-        </w:rPr>
-        <w:t>(__dirname</w:t>
-      </w:r>
-      <w:r>
-        <w:rPr>
-          <w:rFonts w:hint="eastAsia"/>
-          <w:color w:val="CC7832"/>
-        </w:rPr>
-        <w:t xml:space="preserve">, </w:t>
-      </w:r>
-      <w:r>
-        <w:rPr>
-          <w:rFonts w:hint="eastAsia"/>
-          <w:color w:val="6A8759"/>
-        </w:rPr>
-        <w:t>'../src/assets/js/lib/jquery/jQuery.md5.js'</w:t>
-      </w:r>
-      <w:r>
-        <w:rPr>
-          <w:rFonts w:hint="eastAsia"/>
-          <w:color w:val="A9B7C6"/>
-        </w:rPr>
-        <w:t>)</w:t>
-      </w:r>
-      <w:r>
-        <w:rPr>
-          <w:rFonts w:hint="eastAsia"/>
-          <w:color w:val="808080"/>
-        </w:rPr>
-        <w:br/>
-      </w:r>
-      <w:r>
-        <w:rPr>
-          <w:rFonts w:hint="eastAsia"/>
-          <w:color w:val="A9B7C6"/>
-        </w:rPr>
-        <w:t>}</w:t>
+        <w:t>之后</w:t>
+      </w:r>
+      <w:r>
+        <w:rPr>
+          <w:rFonts w:hint="eastAsia"/>
+        </w:rPr>
+        <w:t>会自动插入到</w:t>
+      </w:r>
+      <w:r>
+        <w:rPr>
+          <w:rFonts w:hint="eastAsia"/>
+        </w:rPr>
+        <w:t>html</w:t>
+      </w:r>
+      <w:r>
+        <w:rPr>
+          <w:rFonts w:hint="eastAsia"/>
+        </w:rPr>
+        <w:t>中</w:t>
       </w:r>
     </w:p>
     <w:p>
@@ -8131,40 +8187,28 @@
         <w:rPr>
           <w:rFonts w:hint="eastAsia"/>
         </w:rPr>
-        <w:t>之后</w:t>
-      </w:r>
-      <w:r>
-        <w:rPr>
-          <w:rFonts w:hint="eastAsia"/>
-        </w:rPr>
-        <w:t>会自动插入到</w:t>
-      </w:r>
-      <w:r>
-        <w:rPr>
-          <w:rFonts w:hint="eastAsia"/>
-        </w:rPr>
-        <w:t>html</w:t>
-      </w:r>
-      <w:r>
-        <w:rPr>
-          <w:rFonts w:hint="eastAsia"/>
-        </w:rPr>
-        <w:t>中</w:t>
-      </w:r>
-    </w:p>
-    <w:p>
-      <w:pPr>
-        <w:pStyle w:val="a7"/>
-        <w:ind w:left="360" w:firstLineChars="0" w:firstLine="0"/>
-      </w:pPr>
-      <w:r>
-        <w:t>合并导致一个问题</w:t>
+        <w:t>多个</w:t>
+      </w:r>
+      <w:r>
+        <w:t>合并</w:t>
+      </w:r>
+      <w:r>
+        <w:rPr>
+          <w:rFonts w:hint="eastAsia"/>
+        </w:rPr>
+        <w:t>成一个文件导致的问题</w:t>
       </w:r>
       <w:r>
         <w:rPr>
           <w:rFonts w:hint="eastAsia"/>
         </w:rPr>
         <w:t>：</w:t>
+      </w:r>
+      <w:r>
+        <w:rPr>
+          <w:rFonts w:hint="eastAsia"/>
+        </w:rPr>
+        <w:t>（尚未解决）</w:t>
       </w:r>
     </w:p>
     <w:p>
@@ -8769,7 +8813,13 @@
         <w:rPr>
           <w:rFonts w:hint="eastAsia"/>
         </w:rPr>
-        <w:t>语法检查，可以再项目中找到</w:t>
+        <w:t>语法检查，可以在</w:t>
+      </w:r>
+      <w:r>
+        <w:rPr>
+          <w:rFonts w:hint="eastAsia"/>
+        </w:rPr>
+        <w:t>项目中找到</w:t>
       </w:r>
       <w:r>
         <w:t>.eslintignore</w:t>
@@ -8881,6 +8931,3586 @@
         <w:rPr>
           <w:rFonts w:hint="eastAsia"/>
         </w:rPr>
+        <w:t>│</w:t>
+      </w:r>
+      <w:r>
+        <w:rPr>
+          <w:rFonts w:hint="eastAsia"/>
+        </w:rPr>
+        <w:t xml:space="preserve">  .babelrc</w:t>
+      </w:r>
+    </w:p>
+    <w:p>
+      <w:r>
+        <w:rPr>
+          <w:rFonts w:hint="eastAsia"/>
+        </w:rPr>
+        <w:t>│</w:t>
+      </w:r>
+      <w:r>
+        <w:rPr>
+          <w:rFonts w:hint="eastAsia"/>
+        </w:rPr>
+        <w:t xml:space="preserve">  .editorconfig</w:t>
+      </w:r>
+    </w:p>
+    <w:p>
+      <w:r>
+        <w:rPr>
+          <w:rFonts w:hint="eastAsia"/>
+        </w:rPr>
+        <w:t>│</w:t>
+      </w:r>
+      <w:r>
+        <w:rPr>
+          <w:rFonts w:hint="eastAsia"/>
+        </w:rPr>
+        <w:t xml:space="preserve">  .eslintignore</w:t>
+      </w:r>
+    </w:p>
+    <w:p>
+      <w:r>
+        <w:rPr>
+          <w:rFonts w:hint="eastAsia"/>
+        </w:rPr>
+        <w:t>│</w:t>
+      </w:r>
+      <w:r>
+        <w:rPr>
+          <w:rFonts w:hint="eastAsia"/>
+        </w:rPr>
+        <w:t xml:space="preserve">  .eslintrc.js</w:t>
+      </w:r>
+    </w:p>
+    <w:p>
+      <w:r>
+        <w:rPr>
+          <w:rFonts w:hint="eastAsia"/>
+        </w:rPr>
+        <w:t>│</w:t>
+      </w:r>
+      <w:r>
+        <w:rPr>
+          <w:rFonts w:hint="eastAsia"/>
+        </w:rPr>
+        <w:t xml:space="preserve">  .gitignore</w:t>
+      </w:r>
+    </w:p>
+    <w:p>
+      <w:r>
+        <w:rPr>
+          <w:rFonts w:hint="eastAsia"/>
+        </w:rPr>
+        <w:t>│</w:t>
+      </w:r>
+      <w:r>
+        <w:rPr>
+          <w:rFonts w:hint="eastAsia"/>
+        </w:rPr>
+        <w:t xml:space="preserve">  index.html</w:t>
+      </w:r>
+    </w:p>
+    <w:p>
+      <w:r>
+        <w:rPr>
+          <w:rFonts w:hint="eastAsia"/>
+        </w:rPr>
+        <w:lastRenderedPageBreak/>
+        <w:t>│</w:t>
+      </w:r>
+      <w:r>
+        <w:rPr>
+          <w:rFonts w:hint="eastAsia"/>
+        </w:rPr>
+        <w:t xml:space="preserve">  package.json</w:t>
+      </w:r>
+    </w:p>
+    <w:p>
+      <w:r>
+        <w:rPr>
+          <w:rFonts w:hint="eastAsia"/>
+        </w:rPr>
+        <w:t>│</w:t>
+      </w:r>
+      <w:r>
+        <w:rPr>
+          <w:rFonts w:hint="eastAsia"/>
+        </w:rPr>
+        <w:t xml:space="preserve">  README.md      </w:t>
+      </w:r>
+    </w:p>
+    <w:p>
+      <w:r>
+        <w:rPr>
+          <w:rFonts w:hint="eastAsia"/>
+        </w:rPr>
+        <w:t>├─</w:t>
+      </w:r>
+      <w:r>
+        <w:rPr>
+          <w:rFonts w:hint="eastAsia"/>
+        </w:rPr>
+        <w:t>build</w:t>
+      </w:r>
+    </w:p>
+    <w:p>
+      <w:r>
+        <w:rPr>
+          <w:rFonts w:hint="eastAsia"/>
+        </w:rPr>
+        <w:t>│</w:t>
+      </w:r>
+      <w:r>
+        <w:rPr>
+          <w:rFonts w:hint="eastAsia"/>
+        </w:rPr>
+        <w:t xml:space="preserve">      build.js</w:t>
+      </w:r>
+    </w:p>
+    <w:p>
+      <w:r>
+        <w:rPr>
+          <w:rFonts w:hint="eastAsia"/>
+        </w:rPr>
+        <w:t>│</w:t>
+      </w:r>
+      <w:r>
+        <w:rPr>
+          <w:rFonts w:hint="eastAsia"/>
+        </w:rPr>
+        <w:t xml:space="preserve">      dev-client.js</w:t>
+      </w:r>
+    </w:p>
+    <w:p>
+      <w:r>
+        <w:rPr>
+          <w:rFonts w:hint="eastAsia"/>
+        </w:rPr>
+        <w:t>│</w:t>
+      </w:r>
+      <w:r>
+        <w:rPr>
+          <w:rFonts w:hint="eastAsia"/>
+        </w:rPr>
+        <w:t xml:space="preserve">      dev-server.js</w:t>
+      </w:r>
+    </w:p>
+    <w:p>
+      <w:r>
+        <w:rPr>
+          <w:rFonts w:hint="eastAsia"/>
+        </w:rPr>
+        <w:t>│</w:t>
+      </w:r>
+      <w:r>
+        <w:rPr>
+          <w:rFonts w:hint="eastAsia"/>
+        </w:rPr>
+        <w:t xml:space="preserve">      utils.js</w:t>
+      </w:r>
+    </w:p>
+    <w:p>
+      <w:r>
+        <w:rPr>
+          <w:rFonts w:hint="eastAsia"/>
+        </w:rPr>
+        <w:t>│</w:t>
+      </w:r>
+      <w:r>
+        <w:rPr>
+          <w:rFonts w:hint="eastAsia"/>
+        </w:rPr>
+        <w:t xml:space="preserve">      webpack.base.conf.js</w:t>
+      </w:r>
+    </w:p>
+    <w:p>
+      <w:r>
+        <w:rPr>
+          <w:rFonts w:hint="eastAsia"/>
+        </w:rPr>
+        <w:t>│</w:t>
+      </w:r>
+      <w:r>
+        <w:rPr>
+          <w:rFonts w:hint="eastAsia"/>
+        </w:rPr>
+        <w:t xml:space="preserve">      webpack.dev.conf.js</w:t>
+      </w:r>
+    </w:p>
+    <w:p>
+      <w:r>
+        <w:rPr>
+          <w:rFonts w:hint="eastAsia"/>
+        </w:rPr>
+        <w:t>│</w:t>
+      </w:r>
+      <w:r>
+        <w:rPr>
+          <w:rFonts w:hint="eastAsia"/>
+        </w:rPr>
+        <w:t xml:space="preserve">      webpack.prod.conf.js</w:t>
+      </w:r>
+    </w:p>
+    <w:p>
+      <w:r>
+        <w:rPr>
+          <w:rFonts w:hint="eastAsia"/>
+        </w:rPr>
+        <w:t>│</w:t>
+      </w:r>
+      <w:r>
+        <w:rPr>
+          <w:rFonts w:hint="eastAsia"/>
+        </w:rPr>
+        <w:t xml:space="preserve">      </w:t>
+      </w:r>
+    </w:p>
+    <w:p>
+      <w:r>
+        <w:rPr>
+          <w:rFonts w:hint="eastAsia"/>
+        </w:rPr>
+        <w:t>├─</w:t>
+      </w:r>
+      <w:r>
+        <w:rPr>
+          <w:rFonts w:hint="eastAsia"/>
+        </w:rPr>
+        <w:t>config</w:t>
+      </w:r>
+    </w:p>
+    <w:p>
+      <w:r>
+        <w:rPr>
+          <w:rFonts w:hint="eastAsia"/>
+        </w:rPr>
+        <w:t>│</w:t>
+      </w:r>
+      <w:r>
+        <w:rPr>
+          <w:rFonts w:hint="eastAsia"/>
+        </w:rPr>
+        <w:t xml:space="preserve">      dev.env.js</w:t>
+      </w:r>
+    </w:p>
+    <w:p>
+      <w:r>
+        <w:rPr>
+          <w:rFonts w:hint="eastAsia"/>
+        </w:rPr>
+        <w:t>│</w:t>
+      </w:r>
+      <w:r>
+        <w:rPr>
+          <w:rFonts w:hint="eastAsia"/>
+        </w:rPr>
+        <w:t xml:space="preserve">      index.js</w:t>
+      </w:r>
+    </w:p>
+    <w:p>
+      <w:r>
+        <w:rPr>
+          <w:rFonts w:hint="eastAsia"/>
+        </w:rPr>
+        <w:t>│</w:t>
+      </w:r>
+      <w:r>
+        <w:rPr>
+          <w:rFonts w:hint="eastAsia"/>
+        </w:rPr>
+        <w:t xml:space="preserve">      prod.env.js</w:t>
+      </w:r>
+    </w:p>
+    <w:p>
+      <w:r>
+        <w:rPr>
+          <w:rFonts w:hint="eastAsia"/>
+        </w:rPr>
+        <w:t>│</w:t>
+      </w:r>
+      <w:r>
+        <w:rPr>
+          <w:rFonts w:hint="eastAsia"/>
+        </w:rPr>
+        <w:t xml:space="preserve">      test.env.js</w:t>
+      </w:r>
+    </w:p>
+    <w:p>
+      <w:r>
+        <w:rPr>
+          <w:rFonts w:hint="eastAsia"/>
+        </w:rPr>
+        <w:t>│</w:t>
+      </w:r>
+      <w:r>
+        <w:rPr>
+          <w:rFonts w:hint="eastAsia"/>
+        </w:rPr>
+        <w:t xml:space="preserve">      </w:t>
+      </w:r>
+    </w:p>
+    <w:p>
+      <w:r>
+        <w:rPr>
+          <w:rFonts w:hint="eastAsia"/>
+        </w:rPr>
+        <w:t>├─</w:t>
+      </w:r>
+      <w:r>
+        <w:rPr>
+          <w:rFonts w:hint="eastAsia"/>
+        </w:rPr>
+        <w:t>node_modules</w:t>
+      </w:r>
+    </w:p>
+    <w:p>
+      <w:r>
+        <w:rPr>
+          <w:rFonts w:hint="eastAsia"/>
+        </w:rPr>
+        <w:t>│</w:t>
+      </w:r>
+      <w:r>
+        <w:rPr>
+          <w:rFonts w:hint="eastAsia"/>
+        </w:rPr>
+        <w:t xml:space="preserve">          </w:t>
+      </w:r>
+    </w:p>
+    <w:p>
+      <w:r>
+        <w:rPr>
+          <w:rFonts w:hint="eastAsia"/>
+        </w:rPr>
+        <w:t>├─</w:t>
+      </w:r>
+      <w:r>
+        <w:rPr>
+          <w:rFonts w:hint="eastAsia"/>
+        </w:rPr>
+        <w:t>note</w:t>
+      </w:r>
+    </w:p>
+    <w:p>
+      <w:r>
+        <w:rPr>
+          <w:rFonts w:hint="eastAsia"/>
+        </w:rPr>
+        <w:t>│</w:t>
+      </w:r>
+      <w:r>
+        <w:rPr>
+          <w:rFonts w:hint="eastAsia"/>
+        </w:rPr>
+        <w:t xml:space="preserve">      byluchanan.docx</w:t>
+      </w:r>
+    </w:p>
+    <w:p>
+      <w:r>
+        <w:rPr>
+          <w:rFonts w:hint="eastAsia"/>
+        </w:rPr>
+        <w:t>│</w:t>
+      </w:r>
+      <w:r>
+        <w:rPr>
+          <w:rFonts w:hint="eastAsia"/>
+        </w:rPr>
+        <w:t xml:space="preserve">      </w:t>
+      </w:r>
+    </w:p>
+    <w:p>
+      <w:r>
+        <w:rPr>
+          <w:rFonts w:hint="eastAsia"/>
+        </w:rPr>
+        <w:t>├─</w:t>
+      </w:r>
+      <w:r>
+        <w:rPr>
+          <w:rFonts w:hint="eastAsia"/>
+        </w:rPr>
+        <w:t>src</w:t>
+      </w:r>
+    </w:p>
+    <w:p>
+      <w:r>
+        <w:rPr>
+          <w:rFonts w:hint="eastAsia"/>
+        </w:rPr>
+        <w:t>│</w:t>
+      </w:r>
+      <w:r>
+        <w:rPr>
+          <w:rFonts w:hint="eastAsia"/>
+        </w:rPr>
+        <w:t xml:space="preserve">  </w:t>
+      </w:r>
+      <w:r>
+        <w:rPr>
+          <w:rFonts w:hint="eastAsia"/>
+        </w:rPr>
+        <w:t>│</w:t>
+      </w:r>
+      <w:r>
+        <w:rPr>
+          <w:rFonts w:hint="eastAsia"/>
+        </w:rPr>
+        <w:t xml:space="preserve">  App.vue</w:t>
+      </w:r>
+    </w:p>
+    <w:p>
+      <w:r>
+        <w:rPr>
+          <w:rFonts w:hint="eastAsia"/>
+        </w:rPr>
+        <w:t>│</w:t>
+      </w:r>
+      <w:r>
+        <w:rPr>
+          <w:rFonts w:hint="eastAsia"/>
+        </w:rPr>
+        <w:t xml:space="preserve">  </w:t>
+      </w:r>
+      <w:r>
+        <w:rPr>
+          <w:rFonts w:hint="eastAsia"/>
+        </w:rPr>
+        <w:t>│</w:t>
+      </w:r>
+      <w:r>
+        <w:rPr>
+          <w:rFonts w:hint="eastAsia"/>
+        </w:rPr>
+        <w:t xml:space="preserve">  filters.js</w:t>
+      </w:r>
+    </w:p>
+    <w:p>
+      <w:r>
+        <w:rPr>
+          <w:rFonts w:hint="eastAsia"/>
+        </w:rPr>
+        <w:t>│</w:t>
+      </w:r>
+      <w:r>
+        <w:rPr>
+          <w:rFonts w:hint="eastAsia"/>
+        </w:rPr>
+        <w:t xml:space="preserve">  </w:t>
+      </w:r>
+      <w:r>
+        <w:rPr>
+          <w:rFonts w:hint="eastAsia"/>
+        </w:rPr>
+        <w:t>│</w:t>
+      </w:r>
+      <w:r>
+        <w:rPr>
+          <w:rFonts w:hint="eastAsia"/>
+        </w:rPr>
+        <w:t xml:space="preserve">  main.js</w:t>
+      </w:r>
+    </w:p>
+    <w:p>
+      <w:r>
+        <w:rPr>
+          <w:rFonts w:hint="eastAsia"/>
+        </w:rPr>
+        <w:t>│</w:t>
+      </w:r>
+      <w:r>
+        <w:rPr>
+          <w:rFonts w:hint="eastAsia"/>
+        </w:rPr>
+        <w:t xml:space="preserve">  </w:t>
+      </w:r>
+      <w:r>
+        <w:rPr>
+          <w:rFonts w:hint="eastAsia"/>
+        </w:rPr>
+        <w:t>│</w:t>
+      </w:r>
+      <w:r>
+        <w:rPr>
+          <w:rFonts w:hint="eastAsia"/>
+        </w:rPr>
+        <w:t xml:space="preserve">  routers.js</w:t>
+      </w:r>
+    </w:p>
+    <w:p>
+      <w:r>
+        <w:rPr>
+          <w:rFonts w:hint="eastAsia"/>
+        </w:rPr>
+        <w:t>│</w:t>
+      </w:r>
+      <w:r>
+        <w:rPr>
+          <w:rFonts w:hint="eastAsia"/>
+        </w:rPr>
+        <w:t xml:space="preserve">  </w:t>
+      </w:r>
+      <w:r>
+        <w:rPr>
+          <w:rFonts w:hint="eastAsia"/>
+        </w:rPr>
+        <w:t>│</w:t>
+      </w:r>
+      <w:r>
+        <w:rPr>
+          <w:rFonts w:hint="eastAsia"/>
+        </w:rPr>
+        <w:t xml:space="preserve">  </w:t>
+      </w:r>
+    </w:p>
+    <w:p>
+      <w:r>
+        <w:rPr>
+          <w:rFonts w:hint="eastAsia"/>
+        </w:rPr>
+        <w:t>│</w:t>
+      </w:r>
+      <w:r>
+        <w:rPr>
+          <w:rFonts w:hint="eastAsia"/>
+        </w:rPr>
+        <w:t xml:space="preserve">  </w:t>
+      </w:r>
+      <w:r>
+        <w:rPr>
+          <w:rFonts w:hint="eastAsia"/>
+        </w:rPr>
+        <w:t>├─</w:t>
+      </w:r>
+      <w:r>
+        <w:rPr>
+          <w:rFonts w:hint="eastAsia"/>
+        </w:rPr>
+        <w:t>assets</w:t>
+      </w:r>
+    </w:p>
+    <w:p>
+      <w:r>
+        <w:rPr>
+          <w:rFonts w:hint="eastAsia"/>
+        </w:rPr>
+        <w:t>│</w:t>
+      </w:r>
+      <w:r>
+        <w:rPr>
+          <w:rFonts w:hint="eastAsia"/>
+        </w:rPr>
+        <w:t xml:space="preserve">  </w:t>
+      </w:r>
+      <w:r>
+        <w:rPr>
+          <w:rFonts w:hint="eastAsia"/>
+        </w:rPr>
+        <w:t>│</w:t>
+      </w:r>
+      <w:r>
+        <w:rPr>
+          <w:rFonts w:hint="eastAsia"/>
+        </w:rPr>
+        <w:t xml:space="preserve">  </w:t>
+      </w:r>
+      <w:r>
+        <w:rPr>
+          <w:rFonts w:hint="eastAsia"/>
+        </w:rPr>
+        <w:t>│</w:t>
+      </w:r>
+      <w:r>
+        <w:rPr>
+          <w:rFonts w:hint="eastAsia"/>
+        </w:rPr>
+        <w:t xml:space="preserve">  logo.png</w:t>
+      </w:r>
+    </w:p>
+    <w:p>
+      <w:r>
+        <w:rPr>
+          <w:rFonts w:hint="eastAsia"/>
+        </w:rPr>
+        <w:t>│</w:t>
+      </w:r>
+      <w:r>
+        <w:rPr>
+          <w:rFonts w:hint="eastAsia"/>
+        </w:rPr>
+        <w:t xml:space="preserve">  </w:t>
+      </w:r>
+      <w:r>
+        <w:rPr>
+          <w:rFonts w:hint="eastAsia"/>
+        </w:rPr>
+        <w:t>│</w:t>
+      </w:r>
+      <w:r>
+        <w:rPr>
+          <w:rFonts w:hint="eastAsia"/>
+        </w:rPr>
+        <w:t xml:space="preserve">  </w:t>
+      </w:r>
+      <w:r>
+        <w:rPr>
+          <w:rFonts w:hint="eastAsia"/>
+        </w:rPr>
+        <w:t>│</w:t>
+      </w:r>
+      <w:r>
+        <w:rPr>
+          <w:rFonts w:hint="eastAsia"/>
+        </w:rPr>
+        <w:t xml:space="preserve">  </w:t>
+      </w:r>
+    </w:p>
+    <w:p>
+      <w:r>
+        <w:rPr>
+          <w:rFonts w:hint="eastAsia"/>
+        </w:rPr>
+        <w:t>│</w:t>
+      </w:r>
+      <w:r>
+        <w:rPr>
+          <w:rFonts w:hint="eastAsia"/>
+        </w:rPr>
+        <w:t xml:space="preserve">  </w:t>
+      </w:r>
+      <w:r>
+        <w:rPr>
+          <w:rFonts w:hint="eastAsia"/>
+        </w:rPr>
+        <w:t>│</w:t>
+      </w:r>
+      <w:r>
+        <w:rPr>
+          <w:rFonts w:hint="eastAsia"/>
+        </w:rPr>
+        <w:t xml:space="preserve">  </w:t>
+      </w:r>
+      <w:r>
+        <w:rPr>
+          <w:rFonts w:hint="eastAsia"/>
+        </w:rPr>
+        <w:t>├─</w:t>
+      </w:r>
+      <w:r>
+        <w:rPr>
+          <w:rFonts w:hint="eastAsia"/>
+        </w:rPr>
+        <w:t>css</w:t>
+      </w:r>
+    </w:p>
+    <w:p>
+      <w:r>
+        <w:rPr>
+          <w:rFonts w:hint="eastAsia"/>
+        </w:rPr>
+        <w:t>│</w:t>
+      </w:r>
+      <w:r>
+        <w:rPr>
+          <w:rFonts w:hint="eastAsia"/>
+        </w:rPr>
+        <w:t xml:space="preserve">  </w:t>
+      </w:r>
+      <w:r>
+        <w:rPr>
+          <w:rFonts w:hint="eastAsia"/>
+        </w:rPr>
+        <w:t>│</w:t>
+      </w:r>
+      <w:r>
+        <w:rPr>
+          <w:rFonts w:hint="eastAsia"/>
+        </w:rPr>
+        <w:t xml:space="preserve">  </w:t>
+      </w:r>
+      <w:r>
+        <w:rPr>
+          <w:rFonts w:hint="eastAsia"/>
+        </w:rPr>
+        <w:t>│</w:t>
+      </w:r>
+      <w:r>
+        <w:rPr>
+          <w:rFonts w:hint="eastAsia"/>
+        </w:rPr>
+        <w:t xml:space="preserve">      test.css</w:t>
+      </w:r>
+    </w:p>
+    <w:p>
+      <w:r>
+        <w:rPr>
+          <w:rFonts w:hint="eastAsia"/>
+        </w:rPr>
+        <w:t>│</w:t>
+      </w:r>
+      <w:r>
+        <w:rPr>
+          <w:rFonts w:hint="eastAsia"/>
+        </w:rPr>
+        <w:t xml:space="preserve">  </w:t>
+      </w:r>
+      <w:r>
+        <w:rPr>
+          <w:rFonts w:hint="eastAsia"/>
+        </w:rPr>
+        <w:t>│</w:t>
+      </w:r>
+      <w:r>
+        <w:rPr>
+          <w:rFonts w:hint="eastAsia"/>
+        </w:rPr>
+        <w:t xml:space="preserve">  </w:t>
+      </w:r>
+      <w:r>
+        <w:rPr>
+          <w:rFonts w:hint="eastAsia"/>
+        </w:rPr>
+        <w:t>│</w:t>
+      </w:r>
+      <w:r>
+        <w:rPr>
+          <w:rFonts w:hint="eastAsia"/>
+        </w:rPr>
+        <w:t xml:space="preserve">      </w:t>
+      </w:r>
+    </w:p>
+    <w:p>
+      <w:r>
+        <w:rPr>
+          <w:rFonts w:hint="eastAsia"/>
+        </w:rPr>
+        <w:t>│</w:t>
+      </w:r>
+      <w:r>
+        <w:rPr>
+          <w:rFonts w:hint="eastAsia"/>
+        </w:rPr>
+        <w:t xml:space="preserve">  </w:t>
+      </w:r>
+      <w:r>
+        <w:rPr>
+          <w:rFonts w:hint="eastAsia"/>
+        </w:rPr>
+        <w:t>│</w:t>
+      </w:r>
+      <w:r>
+        <w:rPr>
+          <w:rFonts w:hint="eastAsia"/>
+        </w:rPr>
+        <w:t xml:space="preserve">  </w:t>
+      </w:r>
+      <w:r>
+        <w:rPr>
+          <w:rFonts w:hint="eastAsia"/>
+        </w:rPr>
+        <w:t>├─</w:t>
+      </w:r>
+      <w:r>
+        <w:rPr>
+          <w:rFonts w:hint="eastAsia"/>
+        </w:rPr>
+        <w:t>font</w:t>
+      </w:r>
+    </w:p>
+    <w:p>
+      <w:r>
+        <w:rPr>
+          <w:rFonts w:hint="eastAsia"/>
+        </w:rPr>
+        <w:t>│</w:t>
+      </w:r>
+      <w:r>
+        <w:rPr>
+          <w:rFonts w:hint="eastAsia"/>
+        </w:rPr>
+        <w:t xml:space="preserve">  </w:t>
+      </w:r>
+      <w:r>
+        <w:rPr>
+          <w:rFonts w:hint="eastAsia"/>
+        </w:rPr>
+        <w:t>│</w:t>
+      </w:r>
+      <w:r>
+        <w:rPr>
+          <w:rFonts w:hint="eastAsia"/>
+        </w:rPr>
+        <w:t xml:space="preserve">  </w:t>
+      </w:r>
+      <w:r>
+        <w:rPr>
+          <w:rFonts w:hint="eastAsia"/>
+        </w:rPr>
+        <w:t>│</w:t>
+      </w:r>
+      <w:r>
+        <w:rPr>
+          <w:rFonts w:hint="eastAsia"/>
+        </w:rPr>
+        <w:t xml:space="preserve">      test.css</w:t>
+      </w:r>
+    </w:p>
+    <w:p>
+      <w:r>
+        <w:rPr>
+          <w:rFonts w:hint="eastAsia"/>
+        </w:rPr>
+        <w:t>│</w:t>
+      </w:r>
+      <w:r>
+        <w:rPr>
+          <w:rFonts w:hint="eastAsia"/>
+        </w:rPr>
+        <w:t xml:space="preserve">  </w:t>
+      </w:r>
+      <w:r>
+        <w:rPr>
+          <w:rFonts w:hint="eastAsia"/>
+        </w:rPr>
+        <w:t>│</w:t>
+      </w:r>
+      <w:r>
+        <w:rPr>
+          <w:rFonts w:hint="eastAsia"/>
+        </w:rPr>
+        <w:t xml:space="preserve">  </w:t>
+      </w:r>
+      <w:r>
+        <w:rPr>
+          <w:rFonts w:hint="eastAsia"/>
+        </w:rPr>
+        <w:t>│</w:t>
+      </w:r>
+      <w:r>
+        <w:rPr>
+          <w:rFonts w:hint="eastAsia"/>
+        </w:rPr>
+        <w:t xml:space="preserve">      </w:t>
+      </w:r>
+    </w:p>
+    <w:p>
+      <w:r>
+        <w:rPr>
+          <w:rFonts w:hint="eastAsia"/>
+        </w:rPr>
+        <w:t>│</w:t>
+      </w:r>
+      <w:r>
+        <w:rPr>
+          <w:rFonts w:hint="eastAsia"/>
+        </w:rPr>
+        <w:t xml:space="preserve">  </w:t>
+      </w:r>
+      <w:r>
+        <w:rPr>
+          <w:rFonts w:hint="eastAsia"/>
+        </w:rPr>
+        <w:t>│</w:t>
+      </w:r>
+      <w:r>
+        <w:rPr>
+          <w:rFonts w:hint="eastAsia"/>
+        </w:rPr>
+        <w:t xml:space="preserve">  </w:t>
+      </w:r>
+      <w:r>
+        <w:rPr>
+          <w:rFonts w:hint="eastAsia"/>
+        </w:rPr>
+        <w:t>├─</w:t>
+      </w:r>
+      <w:r>
+        <w:rPr>
+          <w:rFonts w:hint="eastAsia"/>
+        </w:rPr>
+        <w:t>images</w:t>
+      </w:r>
+    </w:p>
+    <w:p>
+      <w:r>
+        <w:rPr>
+          <w:rFonts w:hint="eastAsia"/>
+        </w:rPr>
+        <w:t>│</w:t>
+      </w:r>
+      <w:r>
+        <w:rPr>
+          <w:rFonts w:hint="eastAsia"/>
+        </w:rPr>
+        <w:t xml:space="preserve">  </w:t>
+      </w:r>
+      <w:r>
+        <w:rPr>
+          <w:rFonts w:hint="eastAsia"/>
+        </w:rPr>
+        <w:t>│</w:t>
+      </w:r>
+      <w:r>
+        <w:rPr>
+          <w:rFonts w:hint="eastAsia"/>
+        </w:rPr>
+        <w:t xml:space="preserve">  </w:t>
+      </w:r>
+      <w:r>
+        <w:rPr>
+          <w:rFonts w:hint="eastAsia"/>
+        </w:rPr>
+        <w:t>│</w:t>
+      </w:r>
+      <w:r>
+        <w:rPr>
+          <w:rFonts w:hint="eastAsia"/>
+        </w:rPr>
+        <w:t xml:space="preserve">  </w:t>
+      </w:r>
+      <w:r>
+        <w:rPr>
+          <w:rFonts w:hint="eastAsia"/>
+        </w:rPr>
+        <w:t>└─</w:t>
+      </w:r>
+      <w:r>
+        <w:rPr>
+          <w:rFonts w:hint="eastAsia"/>
+        </w:rPr>
+        <w:t>icon</w:t>
+      </w:r>
+    </w:p>
+    <w:p>
+      <w:r>
+        <w:rPr>
+          <w:rFonts w:hint="eastAsia"/>
+        </w:rPr>
+        <w:t>│</w:t>
+      </w:r>
+      <w:r>
+        <w:rPr>
+          <w:rFonts w:hint="eastAsia"/>
+        </w:rPr>
+        <w:t xml:space="preserve">  </w:t>
+      </w:r>
+      <w:r>
+        <w:rPr>
+          <w:rFonts w:hint="eastAsia"/>
+        </w:rPr>
+        <w:t>│</w:t>
+      </w:r>
+      <w:r>
+        <w:rPr>
+          <w:rFonts w:hint="eastAsia"/>
+        </w:rPr>
+        <w:t xml:space="preserve">  </w:t>
+      </w:r>
+      <w:r>
+        <w:rPr>
+          <w:rFonts w:hint="eastAsia"/>
+        </w:rPr>
+        <w:t>│</w:t>
+      </w:r>
+      <w:r>
+        <w:rPr>
+          <w:rFonts w:hint="eastAsia"/>
+        </w:rPr>
+        <w:t xml:space="preserve">          dot.png</w:t>
+      </w:r>
+    </w:p>
+    <w:p>
+      <w:r>
+        <w:rPr>
+          <w:rFonts w:hint="eastAsia"/>
+        </w:rPr>
+        <w:t>│</w:t>
+      </w:r>
+      <w:r>
+        <w:rPr>
+          <w:rFonts w:hint="eastAsia"/>
+        </w:rPr>
+        <w:t xml:space="preserve">  </w:t>
+      </w:r>
+      <w:r>
+        <w:rPr>
+          <w:rFonts w:hint="eastAsia"/>
+        </w:rPr>
+        <w:t>│</w:t>
+      </w:r>
+      <w:r>
+        <w:rPr>
+          <w:rFonts w:hint="eastAsia"/>
+        </w:rPr>
+        <w:t xml:space="preserve">  </w:t>
+      </w:r>
+      <w:r>
+        <w:rPr>
+          <w:rFonts w:hint="eastAsia"/>
+        </w:rPr>
+        <w:t>│</w:t>
+      </w:r>
+      <w:r>
+        <w:rPr>
+          <w:rFonts w:hint="eastAsia"/>
+        </w:rPr>
+        <w:t xml:space="preserve">          dot_on.png</w:t>
+      </w:r>
+    </w:p>
+    <w:p>
+      <w:r>
+        <w:rPr>
+          <w:rFonts w:hint="eastAsia"/>
+        </w:rPr>
+        <w:t>│</w:t>
+      </w:r>
+      <w:r>
+        <w:rPr>
+          <w:rFonts w:hint="eastAsia"/>
+        </w:rPr>
+        <w:t xml:space="preserve">  </w:t>
+      </w:r>
+      <w:r>
+        <w:rPr>
+          <w:rFonts w:hint="eastAsia"/>
+        </w:rPr>
+        <w:t>│</w:t>
+      </w:r>
+      <w:r>
+        <w:rPr>
+          <w:rFonts w:hint="eastAsia"/>
+        </w:rPr>
+        <w:t xml:space="preserve">  </w:t>
+      </w:r>
+      <w:r>
+        <w:rPr>
+          <w:rFonts w:hint="eastAsia"/>
+        </w:rPr>
+        <w:t>│</w:t>
+      </w:r>
+      <w:r>
+        <w:rPr>
+          <w:rFonts w:hint="eastAsia"/>
+        </w:rPr>
+        <w:t xml:space="preserve">          search.png</w:t>
+      </w:r>
+    </w:p>
+    <w:p>
+      <w:r>
+        <w:rPr>
+          <w:rFonts w:hint="eastAsia"/>
+        </w:rPr>
+        <w:t>│</w:t>
+      </w:r>
+      <w:r>
+        <w:rPr>
+          <w:rFonts w:hint="eastAsia"/>
+        </w:rPr>
+        <w:t xml:space="preserve">  </w:t>
+      </w:r>
+      <w:r>
+        <w:rPr>
+          <w:rFonts w:hint="eastAsia"/>
+        </w:rPr>
+        <w:t>│</w:t>
+      </w:r>
+      <w:r>
+        <w:rPr>
+          <w:rFonts w:hint="eastAsia"/>
+        </w:rPr>
+        <w:t xml:space="preserve">  </w:t>
+      </w:r>
+      <w:r>
+        <w:rPr>
+          <w:rFonts w:hint="eastAsia"/>
+        </w:rPr>
+        <w:t>│</w:t>
+      </w:r>
+      <w:r>
+        <w:rPr>
+          <w:rFonts w:hint="eastAsia"/>
+        </w:rPr>
+        <w:t xml:space="preserve">          service.png</w:t>
+      </w:r>
+    </w:p>
+    <w:p>
+      <w:r>
+        <w:rPr>
+          <w:rFonts w:hint="eastAsia"/>
+        </w:rPr>
+        <w:t>│</w:t>
+      </w:r>
+      <w:r>
+        <w:rPr>
+          <w:rFonts w:hint="eastAsia"/>
+        </w:rPr>
+        <w:t xml:space="preserve">  </w:t>
+      </w:r>
+      <w:r>
+        <w:rPr>
+          <w:rFonts w:hint="eastAsia"/>
+        </w:rPr>
+        <w:t>│</w:t>
+      </w:r>
+      <w:r>
+        <w:rPr>
+          <w:rFonts w:hint="eastAsia"/>
+        </w:rPr>
+        <w:t xml:space="preserve">  </w:t>
+      </w:r>
+      <w:r>
+        <w:rPr>
+          <w:rFonts w:hint="eastAsia"/>
+        </w:rPr>
+        <w:t>│</w:t>
+      </w:r>
+      <w:r>
+        <w:rPr>
+          <w:rFonts w:hint="eastAsia"/>
+        </w:rPr>
+        <w:t xml:space="preserve">          </w:t>
+      </w:r>
+    </w:p>
+    <w:p>
+      <w:r>
+        <w:rPr>
+          <w:rFonts w:hint="eastAsia"/>
+        </w:rPr>
+        <w:lastRenderedPageBreak/>
+        <w:t>│</w:t>
+      </w:r>
+      <w:r>
+        <w:rPr>
+          <w:rFonts w:hint="eastAsia"/>
+        </w:rPr>
+        <w:t xml:space="preserve">  </w:t>
+      </w:r>
+      <w:r>
+        <w:rPr>
+          <w:rFonts w:hint="eastAsia"/>
+        </w:rPr>
+        <w:t>│</w:t>
+      </w:r>
+      <w:r>
+        <w:rPr>
+          <w:rFonts w:hint="eastAsia"/>
+        </w:rPr>
+        <w:t xml:space="preserve">  </w:t>
+      </w:r>
+      <w:r>
+        <w:rPr>
+          <w:rFonts w:hint="eastAsia"/>
+        </w:rPr>
+        <w:t>├─</w:t>
+      </w:r>
+      <w:r>
+        <w:rPr>
+          <w:rFonts w:hint="eastAsia"/>
+        </w:rPr>
+        <w:t>js</w:t>
+      </w:r>
+    </w:p>
+    <w:p>
+      <w:r>
+        <w:rPr>
+          <w:rFonts w:hint="eastAsia"/>
+        </w:rPr>
+        <w:t>│</w:t>
+      </w:r>
+      <w:r>
+        <w:rPr>
+          <w:rFonts w:hint="eastAsia"/>
+        </w:rPr>
+        <w:t xml:space="preserve">  </w:t>
+      </w:r>
+      <w:r>
+        <w:rPr>
+          <w:rFonts w:hint="eastAsia"/>
+        </w:rPr>
+        <w:t>│</w:t>
+      </w:r>
+      <w:r>
+        <w:rPr>
+          <w:rFonts w:hint="eastAsia"/>
+        </w:rPr>
+        <w:t xml:space="preserve">  </w:t>
+      </w:r>
+      <w:r>
+        <w:rPr>
+          <w:rFonts w:hint="eastAsia"/>
+        </w:rPr>
+        <w:t>│</w:t>
+      </w:r>
+      <w:r>
+        <w:rPr>
+          <w:rFonts w:hint="eastAsia"/>
+        </w:rPr>
+        <w:t xml:space="preserve">  </w:t>
+      </w:r>
+      <w:r>
+        <w:rPr>
+          <w:rFonts w:hint="eastAsia"/>
+        </w:rPr>
+        <w:t>│</w:t>
+      </w:r>
+      <w:r>
+        <w:rPr>
+          <w:rFonts w:hint="eastAsia"/>
+        </w:rPr>
+        <w:t xml:space="preserve">  test.css</w:t>
+      </w:r>
+    </w:p>
+    <w:p>
+      <w:r>
+        <w:rPr>
+          <w:rFonts w:hint="eastAsia"/>
+        </w:rPr>
+        <w:t>│</w:t>
+      </w:r>
+      <w:r>
+        <w:rPr>
+          <w:rFonts w:hint="eastAsia"/>
+        </w:rPr>
+        <w:t xml:space="preserve">  </w:t>
+      </w:r>
+      <w:r>
+        <w:rPr>
+          <w:rFonts w:hint="eastAsia"/>
+        </w:rPr>
+        <w:t>│</w:t>
+      </w:r>
+      <w:r>
+        <w:rPr>
+          <w:rFonts w:hint="eastAsia"/>
+        </w:rPr>
+        <w:t xml:space="preserve">  </w:t>
+      </w:r>
+      <w:r>
+        <w:rPr>
+          <w:rFonts w:hint="eastAsia"/>
+        </w:rPr>
+        <w:t>│</w:t>
+      </w:r>
+      <w:r>
+        <w:rPr>
+          <w:rFonts w:hint="eastAsia"/>
+        </w:rPr>
+        <w:t xml:space="preserve">  </w:t>
+      </w:r>
+      <w:r>
+        <w:rPr>
+          <w:rFonts w:hint="eastAsia"/>
+        </w:rPr>
+        <w:t>│</w:t>
+      </w:r>
+      <w:r>
+        <w:rPr>
+          <w:rFonts w:hint="eastAsia"/>
+        </w:rPr>
+        <w:t xml:space="preserve">  </w:t>
+      </w:r>
+    </w:p>
+    <w:p>
+      <w:r>
+        <w:rPr>
+          <w:rFonts w:hint="eastAsia"/>
+        </w:rPr>
+        <w:t>│</w:t>
+      </w:r>
+      <w:r>
+        <w:rPr>
+          <w:rFonts w:hint="eastAsia"/>
+        </w:rPr>
+        <w:t xml:space="preserve">  </w:t>
+      </w:r>
+      <w:r>
+        <w:rPr>
+          <w:rFonts w:hint="eastAsia"/>
+        </w:rPr>
+        <w:t>│</w:t>
+      </w:r>
+      <w:r>
+        <w:rPr>
+          <w:rFonts w:hint="eastAsia"/>
+        </w:rPr>
+        <w:t xml:space="preserve">  </w:t>
+      </w:r>
+      <w:r>
+        <w:rPr>
+          <w:rFonts w:hint="eastAsia"/>
+        </w:rPr>
+        <w:t>│</w:t>
+      </w:r>
+      <w:r>
+        <w:rPr>
+          <w:rFonts w:hint="eastAsia"/>
+        </w:rPr>
+        <w:t xml:space="preserve">  </w:t>
+      </w:r>
+      <w:r>
+        <w:rPr>
+          <w:rFonts w:hint="eastAsia"/>
+        </w:rPr>
+        <w:t>└─</w:t>
+      </w:r>
+      <w:r>
+        <w:rPr>
+          <w:rFonts w:hint="eastAsia"/>
+        </w:rPr>
+        <w:t>lib</w:t>
+      </w:r>
+    </w:p>
+    <w:p>
+      <w:r>
+        <w:rPr>
+          <w:rFonts w:hint="eastAsia"/>
+        </w:rPr>
+        <w:t>│</w:t>
+      </w:r>
+      <w:r>
+        <w:rPr>
+          <w:rFonts w:hint="eastAsia"/>
+        </w:rPr>
+        <w:t xml:space="preserve">  </w:t>
+      </w:r>
+      <w:r>
+        <w:rPr>
+          <w:rFonts w:hint="eastAsia"/>
+        </w:rPr>
+        <w:t>│</w:t>
+      </w:r>
+      <w:r>
+        <w:rPr>
+          <w:rFonts w:hint="eastAsia"/>
+        </w:rPr>
+        <w:t xml:space="preserve">  </w:t>
+      </w:r>
+      <w:r>
+        <w:rPr>
+          <w:rFonts w:hint="eastAsia"/>
+        </w:rPr>
+        <w:t>│</w:t>
+      </w:r>
+      <w:r>
+        <w:rPr>
+          <w:rFonts w:hint="eastAsia"/>
+        </w:rPr>
+        <w:t xml:space="preserve">      </w:t>
+      </w:r>
+      <w:r>
+        <w:rPr>
+          <w:rFonts w:hint="eastAsia"/>
+        </w:rPr>
+        <w:t>│</w:t>
+      </w:r>
+      <w:r>
+        <w:rPr>
+          <w:rFonts w:hint="eastAsia"/>
+        </w:rPr>
+        <w:t xml:space="preserve">  base64.js</w:t>
+      </w:r>
+    </w:p>
+    <w:p>
+      <w:r>
+        <w:rPr>
+          <w:rFonts w:hint="eastAsia"/>
+        </w:rPr>
+        <w:t>│</w:t>
+      </w:r>
+      <w:r>
+        <w:rPr>
+          <w:rFonts w:hint="eastAsia"/>
+        </w:rPr>
+        <w:t xml:space="preserve">  </w:t>
+      </w:r>
+      <w:r>
+        <w:rPr>
+          <w:rFonts w:hint="eastAsia"/>
+        </w:rPr>
+        <w:t>│</w:t>
+      </w:r>
+      <w:r>
+        <w:rPr>
+          <w:rFonts w:hint="eastAsia"/>
+        </w:rPr>
+        <w:t xml:space="preserve">  </w:t>
+      </w:r>
+      <w:r>
+        <w:rPr>
+          <w:rFonts w:hint="eastAsia"/>
+        </w:rPr>
+        <w:t>│</w:t>
+      </w:r>
+      <w:r>
+        <w:rPr>
+          <w:rFonts w:hint="eastAsia"/>
+        </w:rPr>
+        <w:t xml:space="preserve">      </w:t>
+      </w:r>
+      <w:r>
+        <w:rPr>
+          <w:rFonts w:hint="eastAsia"/>
+        </w:rPr>
+        <w:t>│</w:t>
+      </w:r>
+      <w:r>
+        <w:rPr>
+          <w:rFonts w:hint="eastAsia"/>
+        </w:rPr>
+        <w:t xml:space="preserve">  </w:t>
+      </w:r>
+    </w:p>
+    <w:p>
+      <w:r>
+        <w:rPr>
+          <w:rFonts w:hint="eastAsia"/>
+        </w:rPr>
+        <w:t>│</w:t>
+      </w:r>
+      <w:r>
+        <w:rPr>
+          <w:rFonts w:hint="eastAsia"/>
+        </w:rPr>
+        <w:t xml:space="preserve">  </w:t>
+      </w:r>
+      <w:r>
+        <w:rPr>
+          <w:rFonts w:hint="eastAsia"/>
+        </w:rPr>
+        <w:t>│</w:t>
+      </w:r>
+      <w:r>
+        <w:rPr>
+          <w:rFonts w:hint="eastAsia"/>
+        </w:rPr>
+        <w:t xml:space="preserve">  </w:t>
+      </w:r>
+      <w:r>
+        <w:rPr>
+          <w:rFonts w:hint="eastAsia"/>
+        </w:rPr>
+        <w:t>│</w:t>
+      </w:r>
+      <w:r>
+        <w:rPr>
+          <w:rFonts w:hint="eastAsia"/>
+        </w:rPr>
+        <w:t xml:space="preserve">      </w:t>
+      </w:r>
+      <w:r>
+        <w:rPr>
+          <w:rFonts w:hint="eastAsia"/>
+        </w:rPr>
+        <w:t>└─</w:t>
+      </w:r>
+      <w:r>
+        <w:rPr>
+          <w:rFonts w:hint="eastAsia"/>
+        </w:rPr>
+        <w:t>jquery</w:t>
+      </w:r>
+    </w:p>
+    <w:p>
+      <w:r>
+        <w:rPr>
+          <w:rFonts w:hint="eastAsia"/>
+        </w:rPr>
+        <w:t>│</w:t>
+      </w:r>
+      <w:r>
+        <w:rPr>
+          <w:rFonts w:hint="eastAsia"/>
+        </w:rPr>
+        <w:t xml:space="preserve">  </w:t>
+      </w:r>
+      <w:r>
+        <w:rPr>
+          <w:rFonts w:hint="eastAsia"/>
+        </w:rPr>
+        <w:t>│</w:t>
+      </w:r>
+      <w:r>
+        <w:rPr>
+          <w:rFonts w:hint="eastAsia"/>
+        </w:rPr>
+        <w:t xml:space="preserve">  </w:t>
+      </w:r>
+      <w:r>
+        <w:rPr>
+          <w:rFonts w:hint="eastAsia"/>
+        </w:rPr>
+        <w:t>│</w:t>
+      </w:r>
+      <w:r>
+        <w:rPr>
+          <w:rFonts w:hint="eastAsia"/>
+        </w:rPr>
+        <w:t xml:space="preserve">              jquery.cookie.js</w:t>
+      </w:r>
+    </w:p>
+    <w:p>
+      <w:r>
+        <w:rPr>
+          <w:rFonts w:hint="eastAsia"/>
+        </w:rPr>
+        <w:t>│</w:t>
+      </w:r>
+      <w:r>
+        <w:rPr>
+          <w:rFonts w:hint="eastAsia"/>
+        </w:rPr>
+        <w:t xml:space="preserve">  </w:t>
+      </w:r>
+      <w:r>
+        <w:rPr>
+          <w:rFonts w:hint="eastAsia"/>
+        </w:rPr>
+        <w:t>│</w:t>
+      </w:r>
+      <w:r>
+        <w:rPr>
+          <w:rFonts w:hint="eastAsia"/>
+        </w:rPr>
+        <w:t xml:space="preserve">  </w:t>
+      </w:r>
+      <w:r>
+        <w:rPr>
+          <w:rFonts w:hint="eastAsia"/>
+        </w:rPr>
+        <w:t>│</w:t>
+      </w:r>
+      <w:r>
+        <w:rPr>
+          <w:rFonts w:hint="eastAsia"/>
+        </w:rPr>
+        <w:t xml:space="preserve">              jquery.js</w:t>
+      </w:r>
+    </w:p>
+    <w:p>
+      <w:r>
+        <w:rPr>
+          <w:rFonts w:hint="eastAsia"/>
+        </w:rPr>
+        <w:t>│</w:t>
+      </w:r>
+      <w:r>
+        <w:rPr>
+          <w:rFonts w:hint="eastAsia"/>
+        </w:rPr>
+        <w:t xml:space="preserve">  </w:t>
+      </w:r>
+      <w:r>
+        <w:rPr>
+          <w:rFonts w:hint="eastAsia"/>
+        </w:rPr>
+        <w:t>│</w:t>
+      </w:r>
+      <w:r>
+        <w:rPr>
+          <w:rFonts w:hint="eastAsia"/>
+        </w:rPr>
+        <w:t xml:space="preserve">  </w:t>
+      </w:r>
+      <w:r>
+        <w:rPr>
+          <w:rFonts w:hint="eastAsia"/>
+        </w:rPr>
+        <w:t>│</w:t>
+      </w:r>
+      <w:r>
+        <w:rPr>
+          <w:rFonts w:hint="eastAsia"/>
+        </w:rPr>
+        <w:t xml:space="preserve">              jQuery.md5.js</w:t>
+      </w:r>
+    </w:p>
+    <w:p>
+      <w:r>
+        <w:rPr>
+          <w:rFonts w:hint="eastAsia"/>
+        </w:rPr>
+        <w:t>│</w:t>
+      </w:r>
+      <w:r>
+        <w:rPr>
+          <w:rFonts w:hint="eastAsia"/>
+        </w:rPr>
+        <w:t xml:space="preserve">  </w:t>
+      </w:r>
+      <w:r>
+        <w:rPr>
+          <w:rFonts w:hint="eastAsia"/>
+        </w:rPr>
+        <w:t>│</w:t>
+      </w:r>
+      <w:r>
+        <w:rPr>
+          <w:rFonts w:hint="eastAsia"/>
+        </w:rPr>
+        <w:t xml:space="preserve">  </w:t>
+      </w:r>
+      <w:r>
+        <w:rPr>
+          <w:rFonts w:hint="eastAsia"/>
+        </w:rPr>
+        <w:t>│</w:t>
+      </w:r>
+      <w:r>
+        <w:rPr>
+          <w:rFonts w:hint="eastAsia"/>
+        </w:rPr>
+        <w:t xml:space="preserve">              </w:t>
+      </w:r>
+    </w:p>
+    <w:p>
+      <w:r>
+        <w:rPr>
+          <w:rFonts w:hint="eastAsia"/>
+        </w:rPr>
+        <w:t>│</w:t>
+      </w:r>
+      <w:r>
+        <w:rPr>
+          <w:rFonts w:hint="eastAsia"/>
+        </w:rPr>
+        <w:t xml:space="preserve">  </w:t>
+      </w:r>
+      <w:r>
+        <w:rPr>
+          <w:rFonts w:hint="eastAsia"/>
+        </w:rPr>
+        <w:t>│</w:t>
+      </w:r>
+      <w:r>
+        <w:rPr>
+          <w:rFonts w:hint="eastAsia"/>
+        </w:rPr>
+        <w:t xml:space="preserve">  </w:t>
+      </w:r>
+      <w:r>
+        <w:rPr>
+          <w:rFonts w:hint="eastAsia"/>
+        </w:rPr>
+        <w:t>└─</w:t>
+      </w:r>
+      <w:r>
+        <w:rPr>
+          <w:rFonts w:hint="eastAsia"/>
+        </w:rPr>
+        <w:t>scss</w:t>
+      </w:r>
+    </w:p>
+    <w:p>
+      <w:r>
+        <w:rPr>
+          <w:rFonts w:hint="eastAsia"/>
+        </w:rPr>
+        <w:t>│</w:t>
+      </w:r>
+      <w:r>
+        <w:rPr>
+          <w:rFonts w:hint="eastAsia"/>
+        </w:rPr>
+        <w:t xml:space="preserve">  </w:t>
+      </w:r>
+      <w:r>
+        <w:rPr>
+          <w:rFonts w:hint="eastAsia"/>
+        </w:rPr>
+        <w:t>│</w:t>
+      </w:r>
+      <w:r>
+        <w:rPr>
+          <w:rFonts w:hint="eastAsia"/>
+        </w:rPr>
+        <w:t xml:space="preserve">      </w:t>
+      </w:r>
+      <w:r>
+        <w:rPr>
+          <w:rFonts w:hint="eastAsia"/>
+        </w:rPr>
+        <w:t>│</w:t>
+      </w:r>
+      <w:r>
+        <w:rPr>
+          <w:rFonts w:hint="eastAsia"/>
+        </w:rPr>
+        <w:t xml:space="preserve">  common.scss</w:t>
+      </w:r>
+    </w:p>
+    <w:p>
+      <w:r>
+        <w:rPr>
+          <w:rFonts w:hint="eastAsia"/>
+        </w:rPr>
+        <w:t>│</w:t>
+      </w:r>
+      <w:r>
+        <w:rPr>
+          <w:rFonts w:hint="eastAsia"/>
+        </w:rPr>
+        <w:t xml:space="preserve">  </w:t>
+      </w:r>
+      <w:r>
+        <w:rPr>
+          <w:rFonts w:hint="eastAsia"/>
+        </w:rPr>
+        <w:t>│</w:t>
+      </w:r>
+      <w:r>
+        <w:rPr>
+          <w:rFonts w:hint="eastAsia"/>
+        </w:rPr>
+        <w:t xml:space="preserve">      </w:t>
+      </w:r>
+      <w:r>
+        <w:rPr>
+          <w:rFonts w:hint="eastAsia"/>
+        </w:rPr>
+        <w:t>│</w:t>
+      </w:r>
+      <w:r>
+        <w:rPr>
+          <w:rFonts w:hint="eastAsia"/>
+        </w:rPr>
+        <w:t xml:space="preserve">  index.scss</w:t>
+      </w:r>
+    </w:p>
+    <w:p>
+      <w:r>
+        <w:rPr>
+          <w:rFonts w:hint="eastAsia"/>
+        </w:rPr>
+        <w:t>│</w:t>
+      </w:r>
+      <w:r>
+        <w:rPr>
+          <w:rFonts w:hint="eastAsia"/>
+        </w:rPr>
+        <w:t xml:space="preserve">  </w:t>
+      </w:r>
+      <w:r>
+        <w:rPr>
+          <w:rFonts w:hint="eastAsia"/>
+        </w:rPr>
+        <w:t>│</w:t>
+      </w:r>
+      <w:r>
+        <w:rPr>
+          <w:rFonts w:hint="eastAsia"/>
+        </w:rPr>
+        <w:t xml:space="preserve">      </w:t>
+      </w:r>
+      <w:r>
+        <w:rPr>
+          <w:rFonts w:hint="eastAsia"/>
+        </w:rPr>
+        <w:t>│</w:t>
+      </w:r>
+      <w:r>
+        <w:rPr>
+          <w:rFonts w:hint="eastAsia"/>
+        </w:rPr>
+        <w:t xml:space="preserve">  </w:t>
+      </w:r>
+    </w:p>
+    <w:p>
+      <w:r>
+        <w:rPr>
+          <w:rFonts w:hint="eastAsia"/>
+        </w:rPr>
+        <w:t>│</w:t>
+      </w:r>
+      <w:r>
+        <w:rPr>
+          <w:rFonts w:hint="eastAsia"/>
+        </w:rPr>
+        <w:t xml:space="preserve">  </w:t>
+      </w:r>
+      <w:r>
+        <w:rPr>
+          <w:rFonts w:hint="eastAsia"/>
+        </w:rPr>
+        <w:t>│</w:t>
+      </w:r>
+      <w:r>
+        <w:rPr>
+          <w:rFonts w:hint="eastAsia"/>
+        </w:rPr>
+        <w:t xml:space="preserve">      </w:t>
+      </w:r>
+      <w:r>
+        <w:rPr>
+          <w:rFonts w:hint="eastAsia"/>
+        </w:rPr>
+        <w:t>└─</w:t>
+      </w:r>
+      <w:r>
+        <w:rPr>
+          <w:rFonts w:hint="eastAsia"/>
+        </w:rPr>
+        <w:t>base</w:t>
+      </w:r>
+    </w:p>
+    <w:p>
+      <w:r>
+        <w:rPr>
+          <w:rFonts w:hint="eastAsia"/>
+        </w:rPr>
+        <w:t>│</w:t>
+      </w:r>
+      <w:r>
+        <w:rPr>
+          <w:rFonts w:hint="eastAsia"/>
+        </w:rPr>
+        <w:t xml:space="preserve">  </w:t>
+      </w:r>
+      <w:r>
+        <w:rPr>
+          <w:rFonts w:hint="eastAsia"/>
+        </w:rPr>
+        <w:t>│</w:t>
+      </w:r>
+      <w:r>
+        <w:rPr>
+          <w:rFonts w:hint="eastAsia"/>
+        </w:rPr>
+        <w:t xml:space="preserve">              _common.scss</w:t>
+      </w:r>
+    </w:p>
+    <w:p>
+      <w:r>
+        <w:rPr>
+          <w:rFonts w:hint="eastAsia"/>
+        </w:rPr>
+        <w:t>│</w:t>
+      </w:r>
+      <w:r>
+        <w:rPr>
+          <w:rFonts w:hint="eastAsia"/>
+        </w:rPr>
+        <w:t xml:space="preserve">  </w:t>
+      </w:r>
+      <w:r>
+        <w:rPr>
+          <w:rFonts w:hint="eastAsia"/>
+        </w:rPr>
+        <w:t>│</w:t>
+      </w:r>
+      <w:r>
+        <w:rPr>
+          <w:rFonts w:hint="eastAsia"/>
+        </w:rPr>
+        <w:t xml:space="preserve">              _cssreset.scss</w:t>
+      </w:r>
+    </w:p>
+    <w:p>
+      <w:r>
+        <w:rPr>
+          <w:rFonts w:hint="eastAsia"/>
+        </w:rPr>
+        <w:t>│</w:t>
+      </w:r>
+      <w:r>
+        <w:rPr>
+          <w:rFonts w:hint="eastAsia"/>
+        </w:rPr>
+        <w:t xml:space="preserve">  </w:t>
+      </w:r>
+      <w:r>
+        <w:rPr>
+          <w:rFonts w:hint="eastAsia"/>
+        </w:rPr>
+        <w:t>│</w:t>
+      </w:r>
+      <w:r>
+        <w:rPr>
+          <w:rFonts w:hint="eastAsia"/>
+        </w:rPr>
+        <w:t xml:space="preserve">              _extend.scss</w:t>
+      </w:r>
+    </w:p>
+    <w:p>
+      <w:r>
+        <w:rPr>
+          <w:rFonts w:hint="eastAsia"/>
+        </w:rPr>
+        <w:t>│</w:t>
+      </w:r>
+      <w:r>
+        <w:rPr>
+          <w:rFonts w:hint="eastAsia"/>
+        </w:rPr>
+        <w:t xml:space="preserve">  </w:t>
+      </w:r>
+      <w:r>
+        <w:rPr>
+          <w:rFonts w:hint="eastAsia"/>
+        </w:rPr>
+        <w:t>│</w:t>
+      </w:r>
+      <w:r>
+        <w:rPr>
+          <w:rFonts w:hint="eastAsia"/>
+        </w:rPr>
+        <w:t xml:space="preserve">              _footer.scss</w:t>
+      </w:r>
+    </w:p>
+    <w:p>
+      <w:r>
+        <w:rPr>
+          <w:rFonts w:hint="eastAsia"/>
+        </w:rPr>
+        <w:t>│</w:t>
+      </w:r>
+      <w:r>
+        <w:rPr>
+          <w:rFonts w:hint="eastAsia"/>
+        </w:rPr>
+        <w:t xml:space="preserve">  </w:t>
+      </w:r>
+      <w:r>
+        <w:rPr>
+          <w:rFonts w:hint="eastAsia"/>
+        </w:rPr>
+        <w:t>│</w:t>
+      </w:r>
+      <w:r>
+        <w:rPr>
+          <w:rFonts w:hint="eastAsia"/>
+        </w:rPr>
+        <w:t xml:space="preserve">              _function.scss</w:t>
+      </w:r>
+    </w:p>
+    <w:p>
+      <w:r>
+        <w:rPr>
+          <w:rFonts w:hint="eastAsia"/>
+        </w:rPr>
+        <w:t>│</w:t>
+      </w:r>
+      <w:r>
+        <w:rPr>
+          <w:rFonts w:hint="eastAsia"/>
+        </w:rPr>
+        <w:t xml:space="preserve">  </w:t>
+      </w:r>
+      <w:r>
+        <w:rPr>
+          <w:rFonts w:hint="eastAsia"/>
+        </w:rPr>
+        <w:t>│</w:t>
+      </w:r>
+      <w:r>
+        <w:rPr>
+          <w:rFonts w:hint="eastAsia"/>
+        </w:rPr>
+        <w:t xml:space="preserve">              _header.scss</w:t>
+      </w:r>
+    </w:p>
+    <w:p>
+      <w:r>
+        <w:rPr>
+          <w:rFonts w:hint="eastAsia"/>
+        </w:rPr>
+        <w:t>│</w:t>
+      </w:r>
+      <w:r>
+        <w:rPr>
+          <w:rFonts w:hint="eastAsia"/>
+        </w:rPr>
+        <w:t xml:space="preserve">  </w:t>
+      </w:r>
+      <w:r>
+        <w:rPr>
+          <w:rFonts w:hint="eastAsia"/>
+        </w:rPr>
+        <w:t>│</w:t>
+      </w:r>
+      <w:r>
+        <w:rPr>
+          <w:rFonts w:hint="eastAsia"/>
+        </w:rPr>
+        <w:t xml:space="preserve">              _mixin.scss</w:t>
+      </w:r>
+    </w:p>
+    <w:p>
+      <w:r>
+        <w:rPr>
+          <w:rFonts w:hint="eastAsia"/>
+        </w:rPr>
+        <w:t>│</w:t>
+      </w:r>
+      <w:r>
+        <w:rPr>
+          <w:rFonts w:hint="eastAsia"/>
+        </w:rPr>
+        <w:t xml:space="preserve">  </w:t>
+      </w:r>
+      <w:r>
+        <w:rPr>
+          <w:rFonts w:hint="eastAsia"/>
+        </w:rPr>
+        <w:t>│</w:t>
+      </w:r>
+      <w:r>
+        <w:rPr>
+          <w:rFonts w:hint="eastAsia"/>
+        </w:rPr>
+        <w:t xml:space="preserve">              _necessary.scss</w:t>
+      </w:r>
+    </w:p>
+    <w:p>
+      <w:r>
+        <w:rPr>
+          <w:rFonts w:hint="eastAsia"/>
+        </w:rPr>
+        <w:t>│</w:t>
+      </w:r>
+      <w:r>
+        <w:rPr>
+          <w:rFonts w:hint="eastAsia"/>
+        </w:rPr>
+        <w:t xml:space="preserve">  </w:t>
+      </w:r>
+      <w:r>
+        <w:rPr>
+          <w:rFonts w:hint="eastAsia"/>
+        </w:rPr>
+        <w:t>│</w:t>
+      </w:r>
+      <w:r>
+        <w:rPr>
+          <w:rFonts w:hint="eastAsia"/>
+        </w:rPr>
+        <w:t xml:space="preserve">              _variable.scss</w:t>
+      </w:r>
+    </w:p>
+    <w:p>
+      <w:r>
+        <w:rPr>
+          <w:rFonts w:hint="eastAsia"/>
+        </w:rPr>
+        <w:t>│</w:t>
+      </w:r>
+      <w:r>
+        <w:rPr>
+          <w:rFonts w:hint="eastAsia"/>
+        </w:rPr>
+        <w:t xml:space="preserve">  </w:t>
+      </w:r>
+      <w:r>
+        <w:rPr>
+          <w:rFonts w:hint="eastAsia"/>
+        </w:rPr>
+        <w:t>│</w:t>
+      </w:r>
+      <w:r>
+        <w:rPr>
+          <w:rFonts w:hint="eastAsia"/>
+        </w:rPr>
+        <w:t xml:space="preserve">              </w:t>
+      </w:r>
+    </w:p>
+    <w:p>
+      <w:r>
+        <w:rPr>
+          <w:rFonts w:hint="eastAsia"/>
+        </w:rPr>
+        <w:t>│</w:t>
+      </w:r>
+      <w:r>
+        <w:rPr>
+          <w:rFonts w:hint="eastAsia"/>
+        </w:rPr>
+        <w:t xml:space="preserve">  </w:t>
+      </w:r>
+      <w:r>
+        <w:rPr>
+          <w:rFonts w:hint="eastAsia"/>
+        </w:rPr>
+        <w:t>├─</w:t>
+      </w:r>
+      <w:r>
+        <w:rPr>
+          <w:rFonts w:hint="eastAsia"/>
+        </w:rPr>
+        <w:t>components</w:t>
+      </w:r>
+    </w:p>
+    <w:p>
+      <w:r>
+        <w:rPr>
+          <w:rFonts w:hint="eastAsia"/>
+        </w:rPr>
+        <w:t>│</w:t>
+      </w:r>
+      <w:r>
+        <w:rPr>
+          <w:rFonts w:hint="eastAsia"/>
+        </w:rPr>
+        <w:t xml:space="preserve">  </w:t>
+      </w:r>
+      <w:r>
+        <w:rPr>
+          <w:rFonts w:hint="eastAsia"/>
+        </w:rPr>
+        <w:t>│</w:t>
+      </w:r>
+      <w:r>
+        <w:rPr>
+          <w:rFonts w:hint="eastAsia"/>
+        </w:rPr>
+        <w:t xml:space="preserve">  </w:t>
+      </w:r>
+      <w:r>
+        <w:rPr>
+          <w:rFonts w:hint="eastAsia"/>
+        </w:rPr>
+        <w:t>│</w:t>
+      </w:r>
+      <w:r>
+        <w:rPr>
+          <w:rFonts w:hint="eastAsia"/>
+        </w:rPr>
+        <w:t xml:space="preserve">  Hello.vue</w:t>
+      </w:r>
+    </w:p>
+    <w:p>
+      <w:r>
+        <w:rPr>
+          <w:rFonts w:hint="eastAsia"/>
+        </w:rPr>
+        <w:t>│</w:t>
+      </w:r>
+      <w:r>
+        <w:rPr>
+          <w:rFonts w:hint="eastAsia"/>
+        </w:rPr>
+        <w:t xml:space="preserve">  </w:t>
+      </w:r>
+      <w:r>
+        <w:rPr>
+          <w:rFonts w:hint="eastAsia"/>
+        </w:rPr>
+        <w:t>│</w:t>
+      </w:r>
+      <w:r>
+        <w:rPr>
+          <w:rFonts w:hint="eastAsia"/>
+        </w:rPr>
+        <w:t xml:space="preserve">  </w:t>
+      </w:r>
+      <w:r>
+        <w:rPr>
+          <w:rFonts w:hint="eastAsia"/>
+        </w:rPr>
+        <w:t>│</w:t>
+      </w:r>
+      <w:r>
+        <w:rPr>
+          <w:rFonts w:hint="eastAsia"/>
+        </w:rPr>
+        <w:t xml:space="preserve">  </w:t>
+      </w:r>
+    </w:p>
+    <w:p>
+      <w:r>
+        <w:rPr>
+          <w:rFonts w:hint="eastAsia"/>
+        </w:rPr>
+        <w:t>│</w:t>
+      </w:r>
+      <w:r>
+        <w:rPr>
+          <w:rFonts w:hint="eastAsia"/>
+        </w:rPr>
+        <w:t xml:space="preserve">  </w:t>
+      </w:r>
+      <w:r>
+        <w:rPr>
+          <w:rFonts w:hint="eastAsia"/>
+        </w:rPr>
+        <w:t>│</w:t>
+      </w:r>
+      <w:r>
+        <w:rPr>
+          <w:rFonts w:hint="eastAsia"/>
+        </w:rPr>
+        <w:t xml:space="preserve">  </w:t>
+      </w:r>
+      <w:r>
+        <w:rPr>
+          <w:rFonts w:hint="eastAsia"/>
+        </w:rPr>
+        <w:t>├─</w:t>
+      </w:r>
+      <w:r>
+        <w:rPr>
+          <w:rFonts w:hint="eastAsia"/>
+        </w:rPr>
+        <w:t>common</w:t>
+      </w:r>
+    </w:p>
+    <w:p>
+      <w:r>
+        <w:rPr>
+          <w:rFonts w:hint="eastAsia"/>
+        </w:rPr>
+        <w:t>│</w:t>
+      </w:r>
+      <w:r>
+        <w:rPr>
+          <w:rFonts w:hint="eastAsia"/>
+        </w:rPr>
+        <w:t xml:space="preserve">  </w:t>
+      </w:r>
+      <w:r>
+        <w:rPr>
+          <w:rFonts w:hint="eastAsia"/>
+        </w:rPr>
+        <w:t>│</w:t>
+      </w:r>
+      <w:r>
+        <w:rPr>
+          <w:rFonts w:hint="eastAsia"/>
+        </w:rPr>
+        <w:t xml:space="preserve">  </w:t>
+      </w:r>
+      <w:r>
+        <w:rPr>
+          <w:rFonts w:hint="eastAsia"/>
+        </w:rPr>
+        <w:t>│</w:t>
+      </w:r>
+      <w:r>
+        <w:rPr>
+          <w:rFonts w:hint="eastAsia"/>
+        </w:rPr>
+        <w:t xml:space="preserve">      search-icon.vue</w:t>
+      </w:r>
+    </w:p>
+    <w:p>
+      <w:r>
+        <w:rPr>
+          <w:rFonts w:hint="eastAsia"/>
+        </w:rPr>
+        <w:t>│</w:t>
+      </w:r>
+      <w:r>
+        <w:rPr>
+          <w:rFonts w:hint="eastAsia"/>
+        </w:rPr>
+        <w:t xml:space="preserve">  </w:t>
+      </w:r>
+      <w:r>
+        <w:rPr>
+          <w:rFonts w:hint="eastAsia"/>
+        </w:rPr>
+        <w:t>│</w:t>
+      </w:r>
+      <w:r>
+        <w:rPr>
+          <w:rFonts w:hint="eastAsia"/>
+        </w:rPr>
+        <w:t xml:space="preserve">  </w:t>
+      </w:r>
+      <w:r>
+        <w:rPr>
+          <w:rFonts w:hint="eastAsia"/>
+        </w:rPr>
+        <w:t>│</w:t>
+      </w:r>
+      <w:r>
+        <w:rPr>
+          <w:rFonts w:hint="eastAsia"/>
+        </w:rPr>
+        <w:t xml:space="preserve">      service-icon.vue</w:t>
+      </w:r>
+    </w:p>
+    <w:p>
+      <w:r>
+        <w:rPr>
+          <w:rFonts w:hint="eastAsia"/>
+        </w:rPr>
+        <w:t>│</w:t>
+      </w:r>
+      <w:r>
+        <w:rPr>
+          <w:rFonts w:hint="eastAsia"/>
+        </w:rPr>
+        <w:t xml:space="preserve">  </w:t>
+      </w:r>
+      <w:r>
+        <w:rPr>
+          <w:rFonts w:hint="eastAsia"/>
+        </w:rPr>
+        <w:t>│</w:t>
+      </w:r>
+      <w:r>
+        <w:rPr>
+          <w:rFonts w:hint="eastAsia"/>
+        </w:rPr>
+        <w:t xml:space="preserve">  </w:t>
+      </w:r>
+      <w:r>
+        <w:rPr>
+          <w:rFonts w:hint="eastAsia"/>
+        </w:rPr>
+        <w:t>│</w:t>
+      </w:r>
+      <w:r>
+        <w:rPr>
+          <w:rFonts w:hint="eastAsia"/>
+        </w:rPr>
+        <w:t xml:space="preserve">      </w:t>
+      </w:r>
+    </w:p>
+    <w:p>
+      <w:r>
+        <w:rPr>
+          <w:rFonts w:hint="eastAsia"/>
+        </w:rPr>
+        <w:t>│</w:t>
+      </w:r>
+      <w:r>
+        <w:rPr>
+          <w:rFonts w:hint="eastAsia"/>
+        </w:rPr>
+        <w:t xml:space="preserve">  </w:t>
+      </w:r>
+      <w:r>
+        <w:rPr>
+          <w:rFonts w:hint="eastAsia"/>
+        </w:rPr>
+        <w:t>│</w:t>
+      </w:r>
+      <w:r>
+        <w:rPr>
+          <w:rFonts w:hint="eastAsia"/>
+        </w:rPr>
+        <w:t xml:space="preserve">  </w:t>
+      </w:r>
+      <w:r>
+        <w:rPr>
+          <w:rFonts w:hint="eastAsia"/>
+        </w:rPr>
+        <w:t>└─</w:t>
+      </w:r>
+      <w:r>
+        <w:rPr>
+          <w:rFonts w:hint="eastAsia"/>
+        </w:rPr>
+        <w:t>home</w:t>
+      </w:r>
+    </w:p>
+    <w:p>
+      <w:r>
+        <w:rPr>
+          <w:rFonts w:hint="eastAsia"/>
+        </w:rPr>
+        <w:t>│</w:t>
+      </w:r>
+      <w:r>
+        <w:rPr>
+          <w:rFonts w:hint="eastAsia"/>
+        </w:rPr>
+        <w:t xml:space="preserve">  </w:t>
+      </w:r>
+      <w:r>
+        <w:rPr>
+          <w:rFonts w:hint="eastAsia"/>
+        </w:rPr>
+        <w:t>│</w:t>
+      </w:r>
+      <w:r>
+        <w:rPr>
+          <w:rFonts w:hint="eastAsia"/>
+        </w:rPr>
+        <w:t xml:space="preserve">          home-banner.vue</w:t>
+      </w:r>
+    </w:p>
+    <w:p>
+      <w:r>
+        <w:rPr>
+          <w:rFonts w:hint="eastAsia"/>
+        </w:rPr>
+        <w:t>│</w:t>
+      </w:r>
+      <w:r>
+        <w:rPr>
+          <w:rFonts w:hint="eastAsia"/>
+        </w:rPr>
+        <w:t xml:space="preserve">  </w:t>
+      </w:r>
+      <w:r>
+        <w:rPr>
+          <w:rFonts w:hint="eastAsia"/>
+        </w:rPr>
+        <w:t>│</w:t>
+      </w:r>
+      <w:r>
+        <w:rPr>
+          <w:rFonts w:hint="eastAsia"/>
+        </w:rPr>
+        <w:t xml:space="preserve">          home-header.vue</w:t>
+      </w:r>
+    </w:p>
+    <w:p>
+      <w:r>
+        <w:rPr>
+          <w:rFonts w:hint="eastAsia"/>
+        </w:rPr>
+        <w:t>│</w:t>
+      </w:r>
+      <w:r>
+        <w:rPr>
+          <w:rFonts w:hint="eastAsia"/>
+        </w:rPr>
+        <w:t xml:space="preserve">  </w:t>
+      </w:r>
+      <w:r>
+        <w:rPr>
+          <w:rFonts w:hint="eastAsia"/>
+        </w:rPr>
+        <w:t>│</w:t>
+      </w:r>
+      <w:r>
+        <w:rPr>
+          <w:rFonts w:hint="eastAsia"/>
+        </w:rPr>
+        <w:t xml:space="preserve">          home-topic.vue</w:t>
+      </w:r>
+    </w:p>
+    <w:p>
+      <w:r>
+        <w:rPr>
+          <w:rFonts w:hint="eastAsia"/>
+        </w:rPr>
+        <w:t>│</w:t>
+      </w:r>
+      <w:r>
+        <w:rPr>
+          <w:rFonts w:hint="eastAsia"/>
+        </w:rPr>
+        <w:t xml:space="preserve">  </w:t>
+      </w:r>
+      <w:r>
+        <w:rPr>
+          <w:rFonts w:hint="eastAsia"/>
+        </w:rPr>
+        <w:t>│</w:t>
+      </w:r>
+      <w:r>
+        <w:rPr>
+          <w:rFonts w:hint="eastAsia"/>
+        </w:rPr>
+        <w:t xml:space="preserve">          </w:t>
+      </w:r>
+    </w:p>
+    <w:p>
+      <w:r>
+        <w:rPr>
+          <w:rFonts w:hint="eastAsia"/>
+        </w:rPr>
+        <w:t>│</w:t>
+      </w:r>
+      <w:r>
+        <w:rPr>
+          <w:rFonts w:hint="eastAsia"/>
+        </w:rPr>
+        <w:t xml:space="preserve">  </w:t>
+      </w:r>
+      <w:r>
+        <w:rPr>
+          <w:rFonts w:hint="eastAsia"/>
+        </w:rPr>
+        <w:t>├─</w:t>
+      </w:r>
+      <w:r>
+        <w:rPr>
+          <w:rFonts w:hint="eastAsia"/>
+        </w:rPr>
+        <w:t>views</w:t>
+      </w:r>
+    </w:p>
+    <w:p>
+      <w:r>
+        <w:rPr>
+          <w:rFonts w:hint="eastAsia"/>
+        </w:rPr>
+        <w:t>│</w:t>
+      </w:r>
+      <w:r>
+        <w:rPr>
+          <w:rFonts w:hint="eastAsia"/>
+        </w:rPr>
+        <w:t xml:space="preserve">  </w:t>
+      </w:r>
+      <w:r>
+        <w:rPr>
+          <w:rFonts w:hint="eastAsia"/>
+        </w:rPr>
+        <w:t>│</w:t>
+      </w:r>
+      <w:r>
+        <w:rPr>
+          <w:rFonts w:hint="eastAsia"/>
+        </w:rPr>
+        <w:t xml:space="preserve">  </w:t>
+      </w:r>
+      <w:r>
+        <w:rPr>
+          <w:rFonts w:hint="eastAsia"/>
+        </w:rPr>
+        <w:t>└─</w:t>
+      </w:r>
+      <w:r>
+        <w:rPr>
+          <w:rFonts w:hint="eastAsia"/>
+        </w:rPr>
+        <w:t>home</w:t>
+      </w:r>
+    </w:p>
+    <w:p>
+      <w:r>
+        <w:rPr>
+          <w:rFonts w:hint="eastAsia"/>
+        </w:rPr>
+        <w:t>│</w:t>
+      </w:r>
+      <w:r>
+        <w:rPr>
+          <w:rFonts w:hint="eastAsia"/>
+        </w:rPr>
+        <w:t xml:space="preserve">  </w:t>
+      </w:r>
+      <w:r>
+        <w:rPr>
+          <w:rFonts w:hint="eastAsia"/>
+        </w:rPr>
+        <w:t>│</w:t>
+      </w:r>
+      <w:r>
+        <w:rPr>
+          <w:rFonts w:hint="eastAsia"/>
+        </w:rPr>
+        <w:t xml:space="preserve">          index.vue</w:t>
+      </w:r>
+    </w:p>
+    <w:p>
+      <w:r>
+        <w:rPr>
+          <w:rFonts w:hint="eastAsia"/>
+        </w:rPr>
+        <w:t>│</w:t>
+      </w:r>
+      <w:r>
+        <w:rPr>
+          <w:rFonts w:hint="eastAsia"/>
+        </w:rPr>
+        <w:t xml:space="preserve">  </w:t>
+      </w:r>
+      <w:r>
+        <w:rPr>
+          <w:rFonts w:hint="eastAsia"/>
+        </w:rPr>
+        <w:t>│</w:t>
+      </w:r>
+      <w:r>
+        <w:rPr>
+          <w:rFonts w:hint="eastAsia"/>
+        </w:rPr>
+        <w:t xml:space="preserve">          </w:t>
+      </w:r>
+    </w:p>
+    <w:p>
+      <w:r>
+        <w:rPr>
+          <w:rFonts w:hint="eastAsia"/>
+        </w:rPr>
+        <w:t>│</w:t>
+      </w:r>
+      <w:r>
+        <w:rPr>
+          <w:rFonts w:hint="eastAsia"/>
+        </w:rPr>
+        <w:t xml:space="preserve">  </w:t>
+      </w:r>
+      <w:r>
+        <w:rPr>
+          <w:rFonts w:hint="eastAsia"/>
+        </w:rPr>
+        <w:t>└─</w:t>
+      </w:r>
+      <w:r>
+        <w:rPr>
+          <w:rFonts w:hint="eastAsia"/>
+        </w:rPr>
+        <w:t>vuex</w:t>
+      </w:r>
+    </w:p>
+    <w:p>
+      <w:r>
+        <w:rPr>
+          <w:rFonts w:hint="eastAsia"/>
+        </w:rPr>
+        <w:t>│</w:t>
+      </w:r>
+      <w:r>
+        <w:rPr>
+          <w:rFonts w:hint="eastAsia"/>
+        </w:rPr>
+        <w:t xml:space="preserve">          test.css</w:t>
+      </w:r>
+    </w:p>
+    <w:p>
+      <w:r>
+        <w:rPr>
+          <w:rFonts w:hint="eastAsia"/>
+        </w:rPr>
+        <w:lastRenderedPageBreak/>
+        <w:t>│</w:t>
+      </w:r>
+      <w:r>
+        <w:rPr>
+          <w:rFonts w:hint="eastAsia"/>
+        </w:rPr>
+        <w:t xml:space="preserve">          </w:t>
+      </w:r>
+    </w:p>
+    <w:p>
+      <w:r>
+        <w:rPr>
+          <w:rFonts w:hint="eastAsia"/>
+        </w:rPr>
+        <w:t>├─</w:t>
+      </w:r>
+      <w:r>
+        <w:rPr>
+          <w:rFonts w:hint="eastAsia"/>
+        </w:rPr>
+        <w:t>static</w:t>
+      </w:r>
+    </w:p>
+    <w:p>
+      <w:r>
+        <w:rPr>
+          <w:rFonts w:hint="eastAsia"/>
+        </w:rPr>
+        <w:t>│</w:t>
+      </w:r>
+      <w:r>
+        <w:rPr>
+          <w:rFonts w:hint="eastAsia"/>
+        </w:rPr>
+        <w:t xml:space="preserve">  </w:t>
+      </w:r>
+      <w:r>
+        <w:rPr>
+          <w:rFonts w:hint="eastAsia"/>
+        </w:rPr>
+        <w:t>│</w:t>
+      </w:r>
+      <w:r>
+        <w:rPr>
+          <w:rFonts w:hint="eastAsia"/>
+        </w:rPr>
+        <w:t xml:space="preserve">  .gitkeep</w:t>
+      </w:r>
+    </w:p>
+    <w:p>
+      <w:r>
+        <w:rPr>
+          <w:rFonts w:hint="eastAsia"/>
+        </w:rPr>
+        <w:t>│</w:t>
+      </w:r>
+      <w:r>
+        <w:rPr>
+          <w:rFonts w:hint="eastAsia"/>
+        </w:rPr>
+        <w:t xml:space="preserve">  </w:t>
+      </w:r>
+      <w:r>
+        <w:rPr>
+          <w:rFonts w:hint="eastAsia"/>
+        </w:rPr>
+        <w:t>│</w:t>
+      </w:r>
+      <w:r>
+        <w:rPr>
+          <w:rFonts w:hint="eastAsia"/>
+        </w:rPr>
+        <w:t xml:space="preserve">  </w:t>
+      </w:r>
+    </w:p>
+    <w:p>
+      <w:r>
+        <w:rPr>
+          <w:rFonts w:hint="eastAsia"/>
+        </w:rPr>
+        <w:t>│</w:t>
+      </w:r>
+      <w:r>
+        <w:rPr>
+          <w:rFonts w:hint="eastAsia"/>
+        </w:rPr>
+        <w:t xml:space="preserve">  </w:t>
+      </w:r>
+      <w:r>
+        <w:rPr>
+          <w:rFonts w:hint="eastAsia"/>
+        </w:rPr>
+        <w:t>├─</w:t>
+      </w:r>
+      <w:r>
+        <w:rPr>
+          <w:rFonts w:hint="eastAsia"/>
+        </w:rPr>
+        <w:t>api</w:t>
+      </w:r>
+    </w:p>
+    <w:p>
+      <w:r>
+        <w:rPr>
+          <w:rFonts w:hint="eastAsia"/>
+        </w:rPr>
+        <w:t>│</w:t>
+      </w:r>
+      <w:r>
+        <w:rPr>
+          <w:rFonts w:hint="eastAsia"/>
+        </w:rPr>
+        <w:t xml:space="preserve">  </w:t>
+      </w:r>
+      <w:r>
+        <w:rPr>
+          <w:rFonts w:hint="eastAsia"/>
+        </w:rPr>
+        <w:t>│</w:t>
+      </w:r>
+      <w:r>
+        <w:rPr>
+          <w:rFonts w:hint="eastAsia"/>
+        </w:rPr>
+        <w:t xml:space="preserve">  </w:t>
+      </w:r>
+      <w:r>
+        <w:rPr>
+          <w:rFonts w:hint="eastAsia"/>
+        </w:rPr>
+        <w:t>│</w:t>
+      </w:r>
+      <w:r>
+        <w:rPr>
+          <w:rFonts w:hint="eastAsia"/>
+        </w:rPr>
+        <w:t xml:space="preserve">  .gitkeep</w:t>
+      </w:r>
+    </w:p>
+    <w:p>
+      <w:r>
+        <w:rPr>
+          <w:rFonts w:hint="eastAsia"/>
+        </w:rPr>
+        <w:t>│</w:t>
+      </w:r>
+      <w:r>
+        <w:rPr>
+          <w:rFonts w:hint="eastAsia"/>
+        </w:rPr>
+        <w:t xml:space="preserve">  </w:t>
+      </w:r>
+      <w:r>
+        <w:rPr>
+          <w:rFonts w:hint="eastAsia"/>
+        </w:rPr>
+        <w:t>│</w:t>
+      </w:r>
+      <w:r>
+        <w:rPr>
+          <w:rFonts w:hint="eastAsia"/>
+        </w:rPr>
+        <w:t xml:space="preserve">  </w:t>
+      </w:r>
+      <w:r>
+        <w:rPr>
+          <w:rFonts w:hint="eastAsia"/>
+        </w:rPr>
+        <w:t>│</w:t>
+      </w:r>
+      <w:r>
+        <w:rPr>
+          <w:rFonts w:hint="eastAsia"/>
+        </w:rPr>
+        <w:t xml:space="preserve">  </w:t>
+      </w:r>
+    </w:p>
+    <w:p>
+      <w:r>
+        <w:rPr>
+          <w:rFonts w:hint="eastAsia"/>
+        </w:rPr>
+        <w:t>│</w:t>
+      </w:r>
+      <w:r>
+        <w:rPr>
+          <w:rFonts w:hint="eastAsia"/>
+        </w:rPr>
+        <w:t xml:space="preserve">  </w:t>
+      </w:r>
+      <w:r>
+        <w:rPr>
+          <w:rFonts w:hint="eastAsia"/>
+        </w:rPr>
+        <w:t>│</w:t>
+      </w:r>
+      <w:r>
+        <w:rPr>
+          <w:rFonts w:hint="eastAsia"/>
+        </w:rPr>
+        <w:t xml:space="preserve">  </w:t>
+      </w:r>
+      <w:r>
+        <w:rPr>
+          <w:rFonts w:hint="eastAsia"/>
+        </w:rPr>
+        <w:t>└─</w:t>
+      </w:r>
+      <w:r>
+        <w:rPr>
+          <w:rFonts w:hint="eastAsia"/>
+        </w:rPr>
+        <w:t>Home</w:t>
+      </w:r>
+    </w:p>
+    <w:p>
+      <w:r>
+        <w:rPr>
+          <w:rFonts w:hint="eastAsia"/>
+        </w:rPr>
+        <w:t>│</w:t>
+      </w:r>
+      <w:r>
+        <w:rPr>
+          <w:rFonts w:hint="eastAsia"/>
+        </w:rPr>
+        <w:t xml:space="preserve">  </w:t>
+      </w:r>
+      <w:r>
+        <w:rPr>
+          <w:rFonts w:hint="eastAsia"/>
+        </w:rPr>
+        <w:t>│</w:t>
+      </w:r>
+      <w:r>
+        <w:rPr>
+          <w:rFonts w:hint="eastAsia"/>
+        </w:rPr>
+        <w:t xml:space="preserve">      </w:t>
+      </w:r>
+      <w:r>
+        <w:rPr>
+          <w:rFonts w:hint="eastAsia"/>
+        </w:rPr>
+        <w:t>│</w:t>
+      </w:r>
+      <w:r>
+        <w:rPr>
+          <w:rFonts w:hint="eastAsia"/>
+        </w:rPr>
+        <w:t xml:space="preserve">  homepageV3.json</w:t>
+      </w:r>
+    </w:p>
+    <w:p>
+      <w:r>
+        <w:rPr>
+          <w:rFonts w:hint="eastAsia"/>
+        </w:rPr>
+        <w:t>│</w:t>
+      </w:r>
+      <w:r>
+        <w:rPr>
+          <w:rFonts w:hint="eastAsia"/>
+        </w:rPr>
+        <w:t xml:space="preserve">  </w:t>
+      </w:r>
+      <w:r>
+        <w:rPr>
+          <w:rFonts w:hint="eastAsia"/>
+        </w:rPr>
+        <w:t>│</w:t>
+      </w:r>
+      <w:r>
+        <w:rPr>
+          <w:rFonts w:hint="eastAsia"/>
+        </w:rPr>
+        <w:t xml:space="preserve">      </w:t>
+      </w:r>
+      <w:r>
+        <w:rPr>
+          <w:rFonts w:hint="eastAsia"/>
+        </w:rPr>
+        <w:t>│</w:t>
+      </w:r>
+      <w:r>
+        <w:rPr>
+          <w:rFonts w:hint="eastAsia"/>
+        </w:rPr>
+        <w:t xml:space="preserve">  </w:t>
+      </w:r>
+    </w:p>
+    <w:p>
+      <w:r>
+        <w:rPr>
+          <w:rFonts w:hint="eastAsia"/>
+        </w:rPr>
+        <w:t>│</w:t>
+      </w:r>
+      <w:r>
+        <w:rPr>
+          <w:rFonts w:hint="eastAsia"/>
+        </w:rPr>
+        <w:t xml:space="preserve">  </w:t>
+      </w:r>
+      <w:r>
+        <w:rPr>
+          <w:rFonts w:hint="eastAsia"/>
+        </w:rPr>
+        <w:t>│</w:t>
+      </w:r>
+      <w:r>
+        <w:rPr>
+          <w:rFonts w:hint="eastAsia"/>
+        </w:rPr>
+        <w:t xml:space="preserve">      </w:t>
+      </w:r>
+      <w:r>
+        <w:rPr>
+          <w:rFonts w:hint="eastAsia"/>
+        </w:rPr>
+        <w:t>└─</w:t>
+      </w:r>
+      <w:r>
+        <w:rPr>
+          <w:rFonts w:hint="eastAsia"/>
+        </w:rPr>
+        <w:t>images</w:t>
+      </w:r>
+    </w:p>
+    <w:p>
+      <w:r>
+        <w:rPr>
+          <w:rFonts w:hint="eastAsia"/>
+        </w:rPr>
+        <w:t>│</w:t>
+      </w:r>
+      <w:r>
+        <w:rPr>
+          <w:rFonts w:hint="eastAsia"/>
+        </w:rPr>
+        <w:t xml:space="preserve">  </w:t>
+      </w:r>
+      <w:r>
+        <w:rPr>
+          <w:rFonts w:hint="eastAsia"/>
+        </w:rPr>
+        <w:t>│</w:t>
+      </w:r>
+      <w:r>
+        <w:rPr>
+          <w:rFonts w:hint="eastAsia"/>
+        </w:rPr>
+        <w:t xml:space="preserve">              </w:t>
+      </w:r>
+    </w:p>
+    <w:p>
+      <w:r>
+        <w:rPr>
+          <w:rFonts w:hint="eastAsia"/>
+        </w:rPr>
+        <w:t>│</w:t>
+      </w:r>
+      <w:r>
+        <w:rPr>
+          <w:rFonts w:hint="eastAsia"/>
+        </w:rPr>
+        <w:t xml:space="preserve">  </w:t>
+      </w:r>
+      <w:r>
+        <w:rPr>
+          <w:rFonts w:hint="eastAsia"/>
+        </w:rPr>
+        <w:t>└─</w:t>
+      </w:r>
+      <w:r>
+        <w:rPr>
+          <w:rFonts w:hint="eastAsia"/>
+        </w:rPr>
+        <w:t>js</w:t>
+      </w:r>
+    </w:p>
+    <w:p>
+      <w:r>
+        <w:rPr>
+          <w:rFonts w:hint="eastAsia"/>
+        </w:rPr>
+        <w:t>│</w:t>
+      </w:r>
+      <w:r>
+        <w:rPr>
+          <w:rFonts w:hint="eastAsia"/>
+        </w:rPr>
+        <w:t xml:space="preserve">      </w:t>
+      </w:r>
+      <w:r>
+        <w:rPr>
+          <w:rFonts w:hint="eastAsia"/>
+        </w:rPr>
+        <w:t>└─</w:t>
+      </w:r>
+      <w:r>
+        <w:rPr>
+          <w:rFonts w:hint="eastAsia"/>
+        </w:rPr>
+        <w:t>lib</w:t>
+      </w:r>
+    </w:p>
+    <w:p>
+      <w:r>
+        <w:rPr>
+          <w:rFonts w:hint="eastAsia"/>
+        </w:rPr>
+        <w:t>│</w:t>
+      </w:r>
+      <w:r>
+        <w:rPr>
+          <w:rFonts w:hint="eastAsia"/>
+        </w:rPr>
+        <w:t xml:space="preserve">          </w:t>
+      </w:r>
+      <w:r>
+        <w:rPr>
+          <w:rFonts w:hint="eastAsia"/>
+        </w:rPr>
+        <w:t>│</w:t>
+      </w:r>
+      <w:r>
+        <w:rPr>
+          <w:rFonts w:hint="eastAsia"/>
+        </w:rPr>
+        <w:t xml:space="preserve">  base64.js</w:t>
+      </w:r>
+    </w:p>
+    <w:p>
+      <w:r>
+        <w:rPr>
+          <w:rFonts w:hint="eastAsia"/>
+        </w:rPr>
+        <w:t>│</w:t>
+      </w:r>
+      <w:r>
+        <w:rPr>
+          <w:rFonts w:hint="eastAsia"/>
+        </w:rPr>
+        <w:t xml:space="preserve">          </w:t>
+      </w:r>
+      <w:r>
+        <w:rPr>
+          <w:rFonts w:hint="eastAsia"/>
+        </w:rPr>
+        <w:t>│</w:t>
+      </w:r>
+      <w:r>
+        <w:rPr>
+          <w:rFonts w:hint="eastAsia"/>
+        </w:rPr>
+        <w:t xml:space="preserve">  </w:t>
+      </w:r>
+    </w:p>
+    <w:p>
+      <w:r>
+        <w:rPr>
+          <w:rFonts w:hint="eastAsia"/>
+        </w:rPr>
+        <w:t>│</w:t>
+      </w:r>
+      <w:r>
+        <w:rPr>
+          <w:rFonts w:hint="eastAsia"/>
+        </w:rPr>
+        <w:t xml:space="preserve">          </w:t>
+      </w:r>
+      <w:r>
+        <w:rPr>
+          <w:rFonts w:hint="eastAsia"/>
+        </w:rPr>
+        <w:t>└─</w:t>
+      </w:r>
+      <w:r>
+        <w:rPr>
+          <w:rFonts w:hint="eastAsia"/>
+        </w:rPr>
+        <w:t>flexible</w:t>
+      </w:r>
+    </w:p>
+    <w:p>
+      <w:r>
+        <w:rPr>
+          <w:rFonts w:hint="eastAsia"/>
+        </w:rPr>
+        <w:t>│</w:t>
+      </w:r>
+      <w:r>
+        <w:rPr>
+          <w:rFonts w:hint="eastAsia"/>
+        </w:rPr>
+        <w:t xml:space="preserve">                  flexible.js</w:t>
+      </w:r>
+    </w:p>
+    <w:p>
+      <w:r>
+        <w:rPr>
+          <w:rFonts w:hint="eastAsia"/>
+        </w:rPr>
+        <w:t>│</w:t>
+      </w:r>
+      <w:r>
+        <w:rPr>
+          <w:rFonts w:hint="eastAsia"/>
+        </w:rPr>
+        <w:t xml:space="preserve">                  </w:t>
+      </w:r>
+    </w:p>
+    <w:p>
+      <w:r>
+        <w:rPr>
+          <w:rFonts w:hint="eastAsia"/>
+        </w:rPr>
+        <w:t>└─</w:t>
+      </w:r>
+      <w:r>
+        <w:rPr>
+          <w:rFonts w:hint="eastAsia"/>
+        </w:rPr>
+        <w:t>test</w:t>
+      </w:r>
+    </w:p>
+    <w:p>
+      <w:r>
+        <w:rPr>
+          <w:rFonts w:hint="eastAsia"/>
+        </w:rPr>
+        <w:t xml:space="preserve">    </w:t>
+      </w:r>
+      <w:r>
+        <w:rPr>
+          <w:rFonts w:hint="eastAsia"/>
+        </w:rPr>
+        <w:t>├─</w:t>
+      </w:r>
+      <w:r>
+        <w:rPr>
+          <w:rFonts w:hint="eastAsia"/>
+        </w:rPr>
+        <w:t>e2e</w:t>
+      </w:r>
+    </w:p>
+    <w:p>
+      <w:r>
+        <w:rPr>
+          <w:rFonts w:hint="eastAsia"/>
+        </w:rPr>
+        <w:t xml:space="preserve">    </w:t>
+      </w:r>
+      <w:r>
+        <w:rPr>
+          <w:rFonts w:hint="eastAsia"/>
+        </w:rPr>
+        <w:t>│</w:t>
+      </w:r>
+      <w:r>
+        <w:rPr>
+          <w:rFonts w:hint="eastAsia"/>
+        </w:rPr>
+        <w:t xml:space="preserve">  </w:t>
+      </w:r>
+      <w:r>
+        <w:rPr>
+          <w:rFonts w:hint="eastAsia"/>
+        </w:rPr>
+        <w:t>│</w:t>
+      </w:r>
+      <w:r>
+        <w:rPr>
+          <w:rFonts w:hint="eastAsia"/>
+        </w:rPr>
+        <w:t xml:space="preserve">  nightwatch.conf.js</w:t>
+      </w:r>
+    </w:p>
+    <w:p>
+      <w:r>
+        <w:rPr>
+          <w:rFonts w:hint="eastAsia"/>
+        </w:rPr>
+        <w:t xml:space="preserve">    </w:t>
+      </w:r>
+      <w:r>
+        <w:rPr>
+          <w:rFonts w:hint="eastAsia"/>
+        </w:rPr>
+        <w:t>│</w:t>
+      </w:r>
+      <w:r>
+        <w:rPr>
+          <w:rFonts w:hint="eastAsia"/>
+        </w:rPr>
+        <w:t xml:space="preserve">  </w:t>
+      </w:r>
+      <w:r>
+        <w:rPr>
+          <w:rFonts w:hint="eastAsia"/>
+        </w:rPr>
+        <w:t>│</w:t>
+      </w:r>
+      <w:r>
+        <w:rPr>
+          <w:rFonts w:hint="eastAsia"/>
+        </w:rPr>
+        <w:t xml:space="preserve">  runner.js</w:t>
+      </w:r>
+    </w:p>
+    <w:p>
+      <w:r>
+        <w:rPr>
+          <w:rFonts w:hint="eastAsia"/>
+        </w:rPr>
+        <w:t xml:space="preserve">    </w:t>
+      </w:r>
+      <w:r>
+        <w:rPr>
+          <w:rFonts w:hint="eastAsia"/>
+        </w:rPr>
+        <w:t>│</w:t>
+      </w:r>
+      <w:r>
+        <w:rPr>
+          <w:rFonts w:hint="eastAsia"/>
+        </w:rPr>
+        <w:t xml:space="preserve">  </w:t>
+      </w:r>
+      <w:r>
+        <w:rPr>
+          <w:rFonts w:hint="eastAsia"/>
+        </w:rPr>
+        <w:t>│</w:t>
+      </w:r>
+      <w:r>
+        <w:rPr>
+          <w:rFonts w:hint="eastAsia"/>
+        </w:rPr>
+        <w:t xml:space="preserve">  </w:t>
+      </w:r>
+    </w:p>
+    <w:p>
+      <w:r>
+        <w:rPr>
+          <w:rFonts w:hint="eastAsia"/>
+        </w:rPr>
+        <w:t xml:space="preserve">    </w:t>
+      </w:r>
+      <w:r>
+        <w:rPr>
+          <w:rFonts w:hint="eastAsia"/>
+        </w:rPr>
+        <w:t>│</w:t>
+      </w:r>
+      <w:r>
+        <w:rPr>
+          <w:rFonts w:hint="eastAsia"/>
+        </w:rPr>
+        <w:t xml:space="preserve">  </w:t>
+      </w:r>
+      <w:r>
+        <w:rPr>
+          <w:rFonts w:hint="eastAsia"/>
+        </w:rPr>
+        <w:t>├─</w:t>
+      </w:r>
+      <w:r>
+        <w:rPr>
+          <w:rFonts w:hint="eastAsia"/>
+        </w:rPr>
+        <w:t>custom-assertions</w:t>
+      </w:r>
+    </w:p>
+    <w:p>
+      <w:r>
+        <w:rPr>
+          <w:rFonts w:hint="eastAsia"/>
+        </w:rPr>
+        <w:t xml:space="preserve">    </w:t>
+      </w:r>
+      <w:r>
+        <w:rPr>
+          <w:rFonts w:hint="eastAsia"/>
+        </w:rPr>
+        <w:t>│</w:t>
+      </w:r>
+      <w:r>
+        <w:rPr>
+          <w:rFonts w:hint="eastAsia"/>
+        </w:rPr>
+        <w:t xml:space="preserve">  </w:t>
+      </w:r>
+      <w:r>
+        <w:rPr>
+          <w:rFonts w:hint="eastAsia"/>
+        </w:rPr>
+        <w:t>│</w:t>
+      </w:r>
+      <w:r>
+        <w:rPr>
+          <w:rFonts w:hint="eastAsia"/>
+        </w:rPr>
+        <w:t xml:space="preserve">      elementCount.js</w:t>
+      </w:r>
+    </w:p>
+    <w:p>
+      <w:r>
+        <w:rPr>
+          <w:rFonts w:hint="eastAsia"/>
+        </w:rPr>
+        <w:t xml:space="preserve">    </w:t>
+      </w:r>
+      <w:r>
+        <w:rPr>
+          <w:rFonts w:hint="eastAsia"/>
+        </w:rPr>
+        <w:t>│</w:t>
+      </w:r>
+      <w:r>
+        <w:rPr>
+          <w:rFonts w:hint="eastAsia"/>
+        </w:rPr>
+        <w:t xml:space="preserve">  </w:t>
+      </w:r>
+      <w:r>
+        <w:rPr>
+          <w:rFonts w:hint="eastAsia"/>
+        </w:rPr>
+        <w:t>│</w:t>
+      </w:r>
+      <w:r>
+        <w:rPr>
+          <w:rFonts w:hint="eastAsia"/>
+        </w:rPr>
+        <w:t xml:space="preserve">      </w:t>
+      </w:r>
+    </w:p>
+    <w:p>
+      <w:r>
+        <w:rPr>
+          <w:rFonts w:hint="eastAsia"/>
+        </w:rPr>
+        <w:t xml:space="preserve">    </w:t>
+      </w:r>
+      <w:r>
+        <w:rPr>
+          <w:rFonts w:hint="eastAsia"/>
+        </w:rPr>
+        <w:t>│</w:t>
+      </w:r>
+      <w:r>
+        <w:rPr>
+          <w:rFonts w:hint="eastAsia"/>
+        </w:rPr>
+        <w:t xml:space="preserve">  </w:t>
+      </w:r>
+      <w:r>
+        <w:rPr>
+          <w:rFonts w:hint="eastAsia"/>
+        </w:rPr>
+        <w:t>└─</w:t>
+      </w:r>
+      <w:r>
+        <w:rPr>
+          <w:rFonts w:hint="eastAsia"/>
+        </w:rPr>
+        <w:t>specs</w:t>
+      </w:r>
+    </w:p>
+    <w:p>
+      <w:r>
+        <w:rPr>
+          <w:rFonts w:hint="eastAsia"/>
+        </w:rPr>
+        <w:t xml:space="preserve">    </w:t>
+      </w:r>
+      <w:r>
+        <w:rPr>
+          <w:rFonts w:hint="eastAsia"/>
+        </w:rPr>
+        <w:t>│</w:t>
+      </w:r>
+      <w:r>
+        <w:rPr>
+          <w:rFonts w:hint="eastAsia"/>
+        </w:rPr>
+        <w:t xml:space="preserve">          test.js</w:t>
+      </w:r>
+    </w:p>
+    <w:p>
+      <w:r>
+        <w:rPr>
+          <w:rFonts w:hint="eastAsia"/>
+        </w:rPr>
+        <w:t xml:space="preserve">    </w:t>
+      </w:r>
+      <w:r>
+        <w:rPr>
+          <w:rFonts w:hint="eastAsia"/>
+        </w:rPr>
+        <w:t>│</w:t>
+      </w:r>
+      <w:r>
+        <w:rPr>
+          <w:rFonts w:hint="eastAsia"/>
+        </w:rPr>
+        <w:t xml:space="preserve">          </w:t>
+      </w:r>
+    </w:p>
+    <w:p>
+      <w:r>
+        <w:rPr>
+          <w:rFonts w:hint="eastAsia"/>
+        </w:rPr>
+        <w:t xml:space="preserve">    </w:t>
+      </w:r>
+      <w:r>
+        <w:rPr>
+          <w:rFonts w:hint="eastAsia"/>
+        </w:rPr>
+        <w:t>└─</w:t>
+      </w:r>
+      <w:r>
+        <w:rPr>
+          <w:rFonts w:hint="eastAsia"/>
+        </w:rPr>
+        <w:t>unit</w:t>
+      </w:r>
+    </w:p>
+    <w:p>
+      <w:r>
+        <w:rPr>
+          <w:rFonts w:hint="eastAsia"/>
+        </w:rPr>
+        <w:t xml:space="preserve">        </w:t>
+      </w:r>
+      <w:r>
+        <w:rPr>
+          <w:rFonts w:hint="eastAsia"/>
+        </w:rPr>
+        <w:t>│</w:t>
+      </w:r>
+      <w:r>
+        <w:rPr>
+          <w:rFonts w:hint="eastAsia"/>
+        </w:rPr>
+        <w:t xml:space="preserve">  .eslintrc</w:t>
+      </w:r>
+    </w:p>
+    <w:p>
+      <w:r>
+        <w:rPr>
+          <w:rFonts w:hint="eastAsia"/>
+        </w:rPr>
+        <w:t xml:space="preserve">        </w:t>
+      </w:r>
+      <w:r>
+        <w:rPr>
+          <w:rFonts w:hint="eastAsia"/>
+        </w:rPr>
+        <w:t>│</w:t>
+      </w:r>
+      <w:r>
+        <w:rPr>
+          <w:rFonts w:hint="eastAsia"/>
+        </w:rPr>
+        <w:t xml:space="preserve">  index.js</w:t>
+      </w:r>
+    </w:p>
+    <w:p>
+      <w:r>
+        <w:rPr>
+          <w:rFonts w:hint="eastAsia"/>
+        </w:rPr>
+        <w:t xml:space="preserve">        </w:t>
+      </w:r>
+      <w:r>
+        <w:rPr>
+          <w:rFonts w:hint="eastAsia"/>
+        </w:rPr>
+        <w:t>│</w:t>
+      </w:r>
+      <w:r>
+        <w:rPr>
+          <w:rFonts w:hint="eastAsia"/>
+        </w:rPr>
+        <w:t xml:space="preserve">  karma.conf.js</w:t>
+      </w:r>
+    </w:p>
+    <w:p>
+      <w:r>
+        <w:rPr>
+          <w:rFonts w:hint="eastAsia"/>
+        </w:rPr>
+        <w:t xml:space="preserve">        </w:t>
+      </w:r>
+      <w:r>
+        <w:rPr>
+          <w:rFonts w:hint="eastAsia"/>
+        </w:rPr>
+        <w:t>│</w:t>
+      </w:r>
+      <w:r>
+        <w:rPr>
+          <w:rFonts w:hint="eastAsia"/>
+        </w:rPr>
+        <w:t xml:space="preserve">  </w:t>
+      </w:r>
+    </w:p>
+    <w:p>
+      <w:r>
+        <w:rPr>
+          <w:rFonts w:hint="eastAsia"/>
+        </w:rPr>
+        <w:t xml:space="preserve">        </w:t>
+      </w:r>
+      <w:r>
+        <w:rPr>
+          <w:rFonts w:hint="eastAsia"/>
+        </w:rPr>
+        <w:t>└─</w:t>
+      </w:r>
+      <w:r>
+        <w:rPr>
+          <w:rFonts w:hint="eastAsia"/>
+        </w:rPr>
+        <w:t>specs</w:t>
+      </w:r>
+    </w:p>
+    <w:p>
+      <w:r>
+        <w:t xml:space="preserve">                Hello.spec.js</w:t>
+      </w:r>
+    </w:p>
+    <w:p>
+      <w:r>
+        <w:rPr>
+          <w:rFonts w:hint="eastAsia"/>
+        </w:rPr>
         <w:t>据说也可以在</w:t>
       </w:r>
       <w:r>
@@ -9035,7 +12665,7 @@
           <w:rFonts w:hint="eastAsia"/>
           <w:b/>
         </w:rPr>
-        <w:t>，现在有问题解决方法了</w:t>
+        <w:t>，现在有解决方法了</w:t>
       </w:r>
       <w:r>
         <w:rPr>
@@ -9098,7 +12728,33 @@
         <w:rPr>
           <w:rFonts w:hint="eastAsia"/>
         </w:rPr>
-        <w:t>，有了解决方法：</w:t>
+        <w:t>，有了解决方法</w:t>
+      </w:r>
+      <w:r>
+        <w:rPr>
+          <w:rFonts w:hint="eastAsia"/>
+        </w:rPr>
+        <w:t>（</w:t>
+      </w:r>
+      <w:r>
+        <w:rPr>
+          <w:rFonts w:hint="eastAsia"/>
+          <w:b/>
+          <w:color w:val="FF0000"/>
+        </w:rPr>
+        <w:t>最新</w:t>
+      </w:r>
+      <w:r>
+        <w:rPr>
+          <w:rFonts w:hint="eastAsia"/>
+        </w:rPr>
+        <w:t>）</w:t>
+      </w:r>
+      <w:r>
+        <w:rPr>
+          <w:rFonts w:hint="eastAsia"/>
+        </w:rPr>
+        <w:t>：</w:t>
       </w:r>
       <w:r>
         <w:rPr>
@@ -9128,65 +12784,65 @@
           <w:bCs/>
           <w:color w:val="CC7832"/>
         </w:rPr>
+        <w:t xml:space="preserve">var </w:t>
+      </w:r>
+      <w:r>
+        <w:rPr>
+          <w:rFonts w:hint="eastAsia"/>
+          <w:color w:val="A9B7C6"/>
+          <w:shd w:val="clear" w:color="auto" w:fill="40332B"/>
+        </w:rPr>
+        <w:t>libs</w:t>
+      </w:r>
+      <w:r>
+        <w:rPr>
+          <w:rFonts w:hint="eastAsia"/>
+          <w:color w:val="A9B7C6"/>
+        </w:rPr>
+        <w:t>=path.</w:t>
+      </w:r>
+      <w:r>
+        <w:rPr>
+          <w:rFonts w:hint="eastAsia"/>
+          <w:color w:val="9876AA"/>
+        </w:rPr>
+        <w:t>resolve</w:t>
+      </w:r>
+      <w:r>
+        <w:rPr>
+          <w:rFonts w:hint="eastAsia"/>
+          <w:color w:val="A9B7C6"/>
+        </w:rPr>
+        <w:t>(__dirname</w:t>
+      </w:r>
+      <w:r>
+        <w:rPr>
+          <w:rFonts w:hint="eastAsia"/>
+          <w:color w:val="CC7832"/>
+        </w:rPr>
+        <w:t xml:space="preserve">, </w:t>
+      </w:r>
+      <w:r>
+        <w:rPr>
+          <w:rFonts w:hint="eastAsia"/>
+          <w:color w:val="6A8759"/>
+        </w:rPr>
+        <w:t>'../src/assets/js/lib/'</w:t>
+      </w:r>
+      <w:r>
+        <w:rPr>
+          <w:rFonts w:hint="eastAsia"/>
+          <w:color w:val="A9B7C6"/>
+        </w:rPr>
+        <w:t>)</w:t>
+      </w:r>
+    </w:p>
+    <w:p>
+      <w:r>
+        <w:rPr>
+          <w:rFonts w:hint="eastAsia"/>
+        </w:rPr>
         <w:lastRenderedPageBreak/>
-        <w:t xml:space="preserve">var </w:t>
-      </w:r>
-      <w:r>
-        <w:rPr>
-          <w:rFonts w:hint="eastAsia"/>
-          <w:color w:val="A9B7C6"/>
-          <w:shd w:val="clear" w:color="auto" w:fill="40332B"/>
-        </w:rPr>
-        <w:t>libs</w:t>
-      </w:r>
-      <w:r>
-        <w:rPr>
-          <w:rFonts w:hint="eastAsia"/>
-          <w:color w:val="A9B7C6"/>
-        </w:rPr>
-        <w:t>=path.</w:t>
-      </w:r>
-      <w:r>
-        <w:rPr>
-          <w:rFonts w:hint="eastAsia"/>
-          <w:color w:val="9876AA"/>
-        </w:rPr>
-        <w:t>resolve</w:t>
-      </w:r>
-      <w:r>
-        <w:rPr>
-          <w:rFonts w:hint="eastAsia"/>
-          <w:color w:val="A9B7C6"/>
-        </w:rPr>
-        <w:t>(__dirname</w:t>
-      </w:r>
-      <w:r>
-        <w:rPr>
-          <w:rFonts w:hint="eastAsia"/>
-          <w:color w:val="CC7832"/>
-        </w:rPr>
-        <w:t xml:space="preserve">, </w:t>
-      </w:r>
-      <w:r>
-        <w:rPr>
-          <w:rFonts w:hint="eastAsia"/>
-          <w:color w:val="6A8759"/>
-        </w:rPr>
-        <w:t>'../src/assets/js/lib/'</w:t>
-      </w:r>
-      <w:r>
-        <w:rPr>
-          <w:rFonts w:hint="eastAsia"/>
-          <w:color w:val="A9B7C6"/>
-        </w:rPr>
-        <w:t>)</w:t>
-      </w:r>
-    </w:p>
-    <w:p>
-      <w:r>
-        <w:rPr>
-          <w:rFonts w:hint="eastAsia"/>
-        </w:rPr>
         <w:t>使用</w:t>
       </w:r>
     </w:p>
@@ -9240,7 +12896,28 @@
         <w:rPr>
           <w:rFonts w:hint="eastAsia"/>
         </w:rPr>
-        <w:t>虽然说关闭可以解决引入成功，但是也导致了关闭其他用</w:t>
+        <w:t>虽然说关闭</w:t>
+      </w:r>
+      <w:r>
+        <w:rPr>
+          <w:rFonts w:hint="eastAsia"/>
+        </w:rPr>
+        <w:t>（</w:t>
+      </w:r>
+      <w:r>
+        <w:t>webpack.base.conf.js</w:t>
+      </w:r>
+      <w:r>
+        <w:rPr>
+          <w:rFonts w:hint="eastAsia"/>
+        </w:rPr>
+        <w:t>注释）</w:t>
+      </w:r>
+      <w:r>
+        <w:rPr>
+          <w:rFonts w:hint="eastAsia"/>
+        </w:rPr>
+        <w:t>可以解决引入成功，但是也导致了关闭其他用</w:t>
       </w:r>
       <w:r>
         <w:rPr>
@@ -10238,6 +13915,12 @@
         <w:rPr>
           <w:rFonts w:hint="eastAsia"/>
         </w:rPr>
+        <w:t>会</w:t>
+      </w:r>
+      <w:r>
+        <w:rPr>
+          <w:rFonts w:hint="eastAsia"/>
+        </w:rPr>
         <w:t>出现</w:t>
       </w:r>
       <w:r>
@@ -10898,7 +14581,13 @@
         <w:rPr>
           <w:rFonts w:hint="eastAsia"/>
         </w:rPr>
-        <w:t>使用第三方组件为其传参数</w:t>
+        <w:t>使用第三方组件</w:t>
+      </w:r>
+      <w:r>
+        <w:rPr>
+          <w:rFonts w:hint="eastAsia"/>
+        </w:rPr>
+        <w:t>的参数</w:t>
       </w:r>
     </w:p>
     <w:p>
@@ -11194,11 +14883,6 @@
       </w:r>
     </w:p>
     <w:p>
-      <w:pPr>
-        <w:rPr>
-          <w:rFonts w:hint="eastAsia"/>
-        </w:rPr>
-      </w:pPr>
       <w:hyperlink r:id="rId19" w:history="1">
         <w:r>
           <w:rPr>
@@ -11209,11 +14893,6 @@
       </w:hyperlink>
     </w:p>
     <w:p>
-      <w:pPr>
-        <w:rPr>
-          <w:rFonts w:hint="eastAsia"/>
-        </w:rPr>
-      </w:pPr>
       <w:r>
         <w:rPr>
           <w:rFonts w:hint="eastAsia"/>
@@ -11228,11 +14907,6 @@
       </w:r>
     </w:p>
     <w:p>
-      <w:pPr>
-        <w:rPr>
-          <w:rFonts w:hint="eastAsia"/>
-        </w:rPr>
-      </w:pPr>
       <w:r>
         <w:rPr>
           <w:rFonts w:hint="eastAsia"/>
@@ -11324,11 +14998,6 @@
       </w:r>
     </w:p>
     <w:p>
-      <w:pPr>
-        <w:rPr>
-          <w:rFonts w:hint="eastAsia"/>
-        </w:rPr>
-      </w:pPr>
       <w:r>
         <w:rPr>
           <w:rFonts w:hint="eastAsia"/>
@@ -12052,6 +15721,138 @@
           <w:t>vuejs1.0</w:t>
         </w:r>
       </w:hyperlink>
+    </w:p>
+    <w:p>
+      <w:pPr>
+        <w:rPr>
+          <w:rFonts w:hint="eastAsia"/>
+        </w:rPr>
+      </w:pPr>
+      <w:r>
+        <w:rPr>
+          <w:rFonts w:hint="eastAsia"/>
+        </w:rPr>
+        <w:t>技巧：</w:t>
+      </w:r>
+    </w:p>
+    <w:p>
+      <w:pPr>
+        <w:rPr>
+          <w:rFonts w:hint="eastAsia"/>
+        </w:rPr>
+      </w:pPr>
+      <w:r>
+        <w:rPr>
+          <w:rFonts w:hint="eastAsia"/>
+        </w:rPr>
+        <w:t>1</w:t>
+      </w:r>
+      <w:r>
+        <w:rPr>
+          <w:rFonts w:hint="eastAsia"/>
+        </w:rPr>
+        <w:t>、为当前目录生成</w:t>
+      </w:r>
+      <w:r>
+        <w:rPr>
+          <w:rFonts w:hint="eastAsia"/>
+        </w:rPr>
+        <w:t>tree</w:t>
+      </w:r>
+      <w:r>
+        <w:rPr>
+          <w:rFonts w:hint="eastAsia"/>
+        </w:rPr>
+        <w:t>，并且保存为</w:t>
+      </w:r>
+      <w:r>
+        <w:rPr>
+          <w:rFonts w:hint="eastAsia"/>
+        </w:rPr>
+        <w:t>tree.txt</w:t>
+      </w:r>
+      <w:r>
+        <w:rPr>
+          <w:rFonts w:hint="eastAsia"/>
+        </w:rPr>
+        <w:t>，</w:t>
+      </w:r>
+      <w:r>
+        <w:rPr>
+          <w:rFonts w:hint="eastAsia"/>
+        </w:rPr>
+        <w:t>tree</w:t>
+      </w:r>
+      <w:r>
+        <w:rPr>
+          <w:rFonts w:hint="eastAsia"/>
+        </w:rPr>
+        <w:t>命令生成文件夹，</w:t>
+      </w:r>
+      <w:r>
+        <w:rPr>
+          <w:rFonts w:hint="eastAsia"/>
+        </w:rPr>
+        <w:t>tree /f</w:t>
+      </w:r>
+      <w:r>
+        <w:rPr>
+          <w:rFonts w:hint="eastAsia"/>
+        </w:rPr>
+        <w:t>生成文件夹和文件</w:t>
+      </w:r>
+    </w:p>
+    <w:p>
+      <w:pPr>
+        <w:pStyle w:val="HTML"/>
+        <w:shd w:val="clear" w:color="auto" w:fill="2B2B2B"/>
+        <w:rPr>
+          <w:color w:val="A9B7C6"/>
+        </w:rPr>
+      </w:pPr>
+      <w:r>
+        <w:rPr>
+          <w:rFonts w:hint="eastAsia"/>
+          <w:color w:val="A9B7C6"/>
+        </w:rPr>
+        <w:t>F:\person_project\github\vuejs_learn&gt;tree /</w:t>
+      </w:r>
+      <w:r>
+        <w:rPr>
+          <w:rFonts w:hint="eastAsia"/>
+          <w:color w:val="FFC66D"/>
+        </w:rPr>
+        <w:t xml:space="preserve">f </w:t>
+      </w:r>
+      <w:r>
+        <w:rPr>
+          <w:rFonts w:hint="eastAsia"/>
+          <w:color w:val="A9B7C6"/>
+        </w:rPr>
+        <w:t>&gt;</w:t>
+      </w:r>
+      <w:r>
+        <w:rPr>
+          <w:rFonts w:hint="eastAsia"/>
+          <w:color w:val="FFC66D"/>
+        </w:rPr>
+        <w:t>F</w:t>
+      </w:r>
+      <w:r>
+        <w:rPr>
+          <w:rFonts w:hint="eastAsia"/>
+          <w:color w:val="A9B7C6"/>
+        </w:rPr>
+        <w:t>:\person_project\github\vuejs_lea</w:t>
+      </w:r>
+      <w:r>
+        <w:rPr>
+          <w:rFonts w:hint="eastAsia"/>
+          <w:color w:val="A9B7C6"/>
+        </w:rPr>
+        <w:br/>
+        <w:t>rn\tree.txt</w:t>
+      </w:r>
     </w:p>
     <w:p/>
     <w:sectPr>

</xml_diff>